<commit_message>
Update analysis script, updated flight control documentation
</commit_message>
<xml_diff>
--- a/Technical/documentation/Fall2015FinalReports/Technical Documentation/FlightControls.docx
+++ b/Technical/documentation/Fall2015FinalReports/Technical Documentation/FlightControls.docx
@@ -497,10 +497,7 @@
       </w:r>
       <w:proofErr w:type="spellEnd"/>
       <w:r>
-        <w:t xml:space="preserve"> dynamics given a </w:t>
-      </w:r>
-      <w:r>
-        <w:t>list of waypoints</w:t>
+        <w:t xml:space="preserve"> dynamics given a list of waypoints</w:t>
       </w:r>
       <w:proofErr w:type="gramEnd"/>
       <w:r>
@@ -1195,24 +1192,14 @@
             <w:r>
               <w:t>(</w:t>
             </w:r>
-            <w:r>
-              <w:fldChar w:fldCharType="begin"/>
-            </w:r>
-            <w:r>
-              <w:instrText xml:space="preserve"> SEQ Equation \* ARABIC </w:instrText>
-            </w:r>
-            <w:r>
-              <w:fldChar w:fldCharType="separate"/>
-            </w:r>
-            <w:r>
-              <w:rPr>
-                <w:noProof/>
-              </w:rPr>
-              <w:t>1</w:t>
-            </w:r>
-            <w:r>
-              <w:fldChar w:fldCharType="end"/>
-            </w:r>
+            <w:fldSimple w:instr=" SEQ Equation \* ARABIC ">
+              <w:r>
+                <w:rPr>
+                  <w:noProof/>
+                </w:rPr>
+                <w:t>1</w:t>
+              </w:r>
+            </w:fldSimple>
             <w:r>
               <w:t>)</w:t>
             </w:r>
@@ -1891,24 +1878,14 @@
       <w:r>
         <w:t xml:space="preserve">Table </w:t>
       </w:r>
-      <w:r>
-        <w:fldChar w:fldCharType="begin"/>
-      </w:r>
-      <w:r>
-        <w:instrText xml:space="preserve"> SEQ Table \* ARABIC </w:instrText>
-      </w:r>
-      <w:r>
-        <w:fldChar w:fldCharType="separate"/>
-      </w:r>
-      <w:r>
-        <w:rPr>
-          <w:noProof/>
-        </w:rPr>
-        <w:t>1</w:t>
-      </w:r>
-      <w:r>
-        <w:fldChar w:fldCharType="end"/>
-      </w:r>
+      <w:fldSimple w:instr=" SEQ Table \* ARABIC ">
+        <w:r>
+          <w:rPr>
+            <w:noProof/>
+          </w:rPr>
+          <w:t>1</w:t>
+        </w:r>
+      </w:fldSimple>
       <w:bookmarkEnd w:id="8"/>
       <w:r>
         <w:t>.</w:t>
@@ -2813,24 +2790,14 @@
         <w:lastRenderedPageBreak/>
         <w:t xml:space="preserve">Table </w:t>
       </w:r>
-      <w:r>
-        <w:fldChar w:fldCharType="begin"/>
-      </w:r>
-      <w:r>
-        <w:instrText xml:space="preserve"> SEQ Table \* ARABIC </w:instrText>
-      </w:r>
-      <w:r>
-        <w:fldChar w:fldCharType="separate"/>
-      </w:r>
-      <w:r>
-        <w:rPr>
-          <w:noProof/>
-        </w:rPr>
-        <w:t>2</w:t>
-      </w:r>
-      <w:r>
-        <w:fldChar w:fldCharType="end"/>
-      </w:r>
+      <w:fldSimple w:instr=" SEQ Table \* ARABIC ">
+        <w:r>
+          <w:rPr>
+            <w:noProof/>
+          </w:rPr>
+          <w:t>2</w:t>
+        </w:r>
+      </w:fldSimple>
       <w:bookmarkEnd w:id="11"/>
       <w:r>
         <w:t>.</w:t>
@@ -6520,15 +6487,7 @@
       </w:r>
       <w:proofErr w:type="spellEnd"/>
       <w:r>
-        <w:t xml:space="preserve"> internally uses accelerometers built into the unit to estimate its </w:t>
-      </w:r>
-      <w:proofErr w:type="gramStart"/>
-      <w:r>
-        <w:t>orientation</w:t>
-      </w:r>
-      <w:proofErr w:type="gramEnd"/>
-      <w:r>
-        <w:t xml:space="preserve">. It also has a built in barometer for altitude state estimation; however, this is not being used since the barometer estimates are unreliable even over a short time frame. </w:t>
+        <w:t xml:space="preserve"> internally uses accelerometers built into the unit to estimate its orientation. It also has a built in barometer for altitude state estimation; however, this is not being used since the barometer estimates are unreliable even over a short time frame. </w:t>
       </w:r>
       <w:r>
         <w:t xml:space="preserve">The magnetometer onboard the </w:t>
@@ -6605,13 +6564,7 @@
                               <w:jc w:val="center"/>
                             </w:pPr>
                             <w:r>
-                              <w:t xml:space="preserve">Figure </w:t>
-                            </w:r>
-                            <w:r>
-                              <w:t>10</w:t>
-                            </w:r>
-                            <w:r>
-                              <w:t xml:space="preserve">: </w:t>
+                              <w:t xml:space="preserve">Figure 10: </w:t>
                             </w:r>
                             <w:proofErr w:type="spellStart"/>
                             <w:r>
@@ -6706,10 +6659,40 @@
     </w:p>
     <w:p/>
     <w:p>
-      <w:r>
-        <w:t>INSERT FIRMWARE VERSION HERE</w:t>
-      </w:r>
-    </w:p>
+      <w:pPr>
+        <w:rPr>
+          <w:rFonts w:ascii="Times" w:eastAsia="Times New Roman" w:hAnsi="Times" w:cs="Times New Roman"/>
+          <w:sz w:val="20"/>
+          <w:szCs w:val="20"/>
+        </w:rPr>
+      </w:pPr>
+      <w:r>
+        <w:t xml:space="preserve">The firmware currently being used on the </w:t>
+      </w:r>
+      <w:proofErr w:type="spellStart"/>
+      <w:r>
+        <w:t>Pixhawk</w:t>
+      </w:r>
+      <w:proofErr w:type="spellEnd"/>
+      <w:r>
+        <w:t xml:space="preserve"> is </w:t>
+      </w:r>
+      <w:r>
+        <w:t xml:space="preserve">PX4 </w:t>
+      </w:r>
+      <w:r>
+        <w:t xml:space="preserve">commit hash: </w:t>
+      </w:r>
+      <w:r>
+        <w:rPr>
+          <w:rFonts w:ascii="Times New Roman" w:eastAsia="Times New Roman" w:hAnsi="Times New Roman" w:cs="Times New Roman"/>
+          <w:color w:val="222222"/>
+          <w:shd w:val="clear" w:color="auto" w:fill="FFFFFF"/>
+        </w:rPr>
+        <w:t>2a1b1fe11db3406ff9e6027f858c7a994adee15d</w:t>
+      </w:r>
+    </w:p>
+    <w:p/>
     <w:p>
       <w:pPr>
         <w:rPr>
@@ -6748,73 +6731,1004 @@
         <w:t xml:space="preserve"> (ROS)</w:t>
       </w:r>
       <w:r>
+        <w:t>.</w:t>
+      </w:r>
+      <w:r>
+        <w:t xml:space="preserve"> This library was used as it abstracts </w:t>
+      </w:r>
+      <w:proofErr w:type="gramStart"/>
+      <w:r>
+        <w:t>low level</w:t>
+      </w:r>
+      <w:proofErr w:type="gramEnd"/>
+      <w:r>
+        <w:t xml:space="preserve"> interfaces, manages software dependencies, allows for the integration of heterogeneous code, and has existing code relevant to all of the subsystems.</w:t>
+      </w:r>
+      <w:r>
+        <w:t xml:space="preserve"> </w:t>
+      </w:r>
+      <w:r>
+        <w:t xml:space="preserve">The MAVROS library allows direct communication with the PX4 firmware running on the </w:t>
+      </w:r>
+      <w:proofErr w:type="spellStart"/>
+      <w:r>
+        <w:t>Pixhawk</w:t>
+      </w:r>
+      <w:proofErr w:type="spellEnd"/>
+      <w:r>
+        <w:t xml:space="preserve"> using the </w:t>
+      </w:r>
+      <w:proofErr w:type="spellStart"/>
+      <w:r>
+        <w:t>MAVLink</w:t>
+      </w:r>
+      <w:proofErr w:type="spellEnd"/>
+      <w:r>
+        <w:t xml:space="preserve"> protocol</w:t>
+      </w:r>
+      <w:r>
         <w:t xml:space="preserve">. </w:t>
       </w:r>
       <w:r>
-        <w:t xml:space="preserve">The MAVROS library allows direct communication with the PX4 firmware running on the </w:t>
+        <w:t xml:space="preserve"> For near term testing, a motion capture system was used to feed position and orientation data into the autopilot. This will be replaced by the SLAM solution in the future, but development of the motion capture system also provides ground truth data with which the team can verify the performance of its algorithms. Currently a trajectory generation node is used to feed set point commands to the autopilot. This node will be replaced by the planning subsystem as that matures. The current architecture and interconnectivity of the ROS flight control software is shown in the following graph: </w:t>
+      </w:r>
+    </w:p>
+    <w:p/>
+    <w:p/>
+    <w:p>
+      <w:pPr>
+        <w:rPr>
+          <w:b/>
+        </w:rPr>
+      </w:pPr>
+      <w:r>
+        <w:rPr>
+          <w:noProof/>
+        </w:rPr>
+        <w:lastRenderedPageBreak/>
+        <mc:AlternateContent>
+          <mc:Choice Requires="wps">
+            <w:drawing>
+              <wp:anchor distT="0" distB="0" distL="114300" distR="114300" simplePos="0" relativeHeight="251673600" behindDoc="0" locked="0" layoutInCell="1" allowOverlap="1" wp14:anchorId="2E7F51C9" wp14:editId="65716329">
+                <wp:simplePos x="0" y="0"/>
+                <wp:positionH relativeFrom="column">
+                  <wp:posOffset>-325120</wp:posOffset>
+                </wp:positionH>
+                <wp:positionV relativeFrom="paragraph">
+                  <wp:posOffset>1906905</wp:posOffset>
+                </wp:positionV>
+                <wp:extent cx="6461125" cy="260985"/>
+                <wp:effectExtent l="0" t="0" r="0" b="0"/>
+                <wp:wrapTight wrapText="bothSides">
+                  <wp:wrapPolygon edited="0">
+                    <wp:start x="0" y="0"/>
+                    <wp:lineTo x="0" y="20571"/>
+                    <wp:lineTo x="21483" y="20571"/>
+                    <wp:lineTo x="21483" y="0"/>
+                    <wp:lineTo x="0" y="0"/>
+                  </wp:wrapPolygon>
+                </wp:wrapTight>
+                <wp:docPr id="19" name="Text Box 19"/>
+                <wp:cNvGraphicFramePr/>
+                <a:graphic xmlns:a="http://schemas.openxmlformats.org/drawingml/2006/main">
+                  <a:graphicData uri="http://schemas.microsoft.com/office/word/2010/wordprocessingShape">
+                    <wps:wsp>
+                      <wps:cNvSpPr txBox="1"/>
+                      <wps:spPr>
+                        <a:xfrm>
+                          <a:off x="0" y="0"/>
+                          <a:ext cx="6461125" cy="260985"/>
+                        </a:xfrm>
+                        <a:prstGeom prst="rect">
+                          <a:avLst/>
+                        </a:prstGeom>
+                        <a:solidFill>
+                          <a:prstClr val="white"/>
+                        </a:solidFill>
+                        <a:ln>
+                          <a:noFill/>
+                        </a:ln>
+                        <a:effectLst/>
+                        <a:extLst>
+                          <a:ext uri="{C572A759-6A51-4108-AA02-DFA0A04FC94B}">
+                            <ma14:wrappingTextBoxFlag xmlns:ma14="http://schemas.microsoft.com/office/mac/drawingml/2011/main"/>
+                          </a:ext>
+                        </a:extLst>
+                      </wps:spPr>
+                      <wps:txbx>
+                        <w:txbxContent>
+                          <w:p>
+                            <w:pPr>
+                              <w:pStyle w:val="Caption"/>
+                              <w:jc w:val="center"/>
+                              <w:rPr>
+                                <w:noProof/>
+                              </w:rPr>
+                            </w:pPr>
+                            <w:r>
+                              <w:t>Figure 11: Flight Controls ROS Architecture</w:t>
+                            </w:r>
+                          </w:p>
+                        </w:txbxContent>
+                      </wps:txbx>
+                      <wps:bodyPr rot="0" spcFirstLastPara="0" vertOverflow="overflow" horzOverflow="overflow" vert="horz" wrap="square" lIns="0" tIns="0" rIns="0" bIns="0" numCol="1" spcCol="0" rtlCol="0" fromWordArt="0" anchor="t" anchorCtr="0" forceAA="0" compatLnSpc="1">
+                        <a:prstTxWarp prst="textNoShape">
+                          <a:avLst/>
+                        </a:prstTxWarp>
+                        <a:spAutoFit/>
+                      </wps:bodyPr>
+                    </wps:wsp>
+                  </a:graphicData>
+                </a:graphic>
+              </wp:anchor>
+            </w:drawing>
+          </mc:Choice>
+          <mc:Fallback>
+            <w:pict>
+              <v:shapetype id="_x0000_t202" coordsize="21600,21600" o:spt="202" path="m0,0l0,21600,21600,21600,21600,0xe">
+                <v:stroke joinstyle="miter"/>
+                <v:path gradientshapeok="t" o:connecttype="rect"/>
+              </v:shapetype>
+              <v:shape id="Text Box 19" o:spid="_x0000_s1027" type="#_x0000_t202" style="position:absolute;margin-left:-25.55pt;margin-top:150.15pt;width:508.75pt;height:20.55pt;z-index:251673600;visibility:visible;mso-wrap-style:square;mso-wrap-distance-left:9pt;mso-wrap-distance-top:0;mso-wrap-distance-right:9pt;mso-wrap-distance-bottom:0;mso-position-horizontal:absolute;mso-position-horizontal-relative:text;mso-position-vertical:absolute;mso-position-vertical-relative:text;v-text-anchor:top" o:gfxdata="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" stroked="f">
+                <v:textbox style="mso-fit-shape-to-text:t" inset="0,0,0,0">
+                  <w:txbxContent>
+                    <w:p>
+                      <w:pPr>
+                        <w:pStyle w:val="Caption"/>
+                        <w:jc w:val="center"/>
+                        <w:rPr>
+                          <w:noProof/>
+                        </w:rPr>
+                      </w:pPr>
+                      <w:r>
+                        <w:t>Figure 11: Flight Controls ROS Architecture</w:t>
+                      </w:r>
+                    </w:p>
+                  </w:txbxContent>
+                </v:textbox>
+                <w10:wrap type="tight"/>
+              </v:shape>
+            </w:pict>
+          </mc:Fallback>
+        </mc:AlternateContent>
+      </w:r>
+      <w:r>
+        <w:rPr>
+          <w:b/>
+          <w:noProof/>
+        </w:rPr>
+        <w:drawing>
+          <wp:anchor distT="0" distB="0" distL="114300" distR="114300" simplePos="0" relativeHeight="251671552" behindDoc="0" locked="0" layoutInCell="1" allowOverlap="1" wp14:anchorId="1824B442" wp14:editId="742E549B">
+            <wp:simplePos x="0" y="0"/>
+            <wp:positionH relativeFrom="column">
+              <wp:posOffset>-325120</wp:posOffset>
+            </wp:positionH>
+            <wp:positionV relativeFrom="paragraph">
+              <wp:posOffset>-104140</wp:posOffset>
+            </wp:positionV>
+            <wp:extent cx="6461125" cy="1953895"/>
+            <wp:effectExtent l="0" t="0" r="0" b="1905"/>
+            <wp:wrapTight wrapText="bothSides">
+              <wp:wrapPolygon edited="0">
+                <wp:start x="0" y="0"/>
+                <wp:lineTo x="0" y="21340"/>
+                <wp:lineTo x="21483" y="21340"/>
+                <wp:lineTo x="21483" y="0"/>
+                <wp:lineTo x="0" y="0"/>
+              </wp:wrapPolygon>
+            </wp:wrapTight>
+            <wp:docPr id="18" name="Picture 1" descr="Macintosh HD:Users:Drew:Desktop:FlyNet:Technical:scripts:rqt_graph_cur_crop.png"/>
+            <wp:cNvGraphicFramePr>
+              <a:graphicFrameLocks xmlns:a="http://schemas.openxmlformats.org/drawingml/2006/main" noChangeAspect="1"/>
+            </wp:cNvGraphicFramePr>
+            <a:graphic xmlns:a="http://schemas.openxmlformats.org/drawingml/2006/main">
+              <a:graphicData uri="http://schemas.openxmlformats.org/drawingml/2006/picture">
+                <pic:pic xmlns:pic="http://schemas.openxmlformats.org/drawingml/2006/picture">
+                  <pic:nvPicPr>
+                    <pic:cNvPr id="0" name="Picture 1" descr="Macintosh HD:Users:Drew:Desktop:FlyNet:Technical:scripts:rqt_graph_cur_crop.png"/>
+                    <pic:cNvPicPr>
+                      <a:picLocks noChangeAspect="1" noChangeArrowheads="1"/>
+                    </pic:cNvPicPr>
+                  </pic:nvPicPr>
+                  <pic:blipFill>
+                    <a:blip r:embed="rId16">
+                      <a:extLst>
+                        <a:ext uri="{28A0092B-C50C-407E-A947-70E740481C1C}">
+                          <a14:useLocalDpi xmlns:a14="http://schemas.microsoft.com/office/drawing/2010/main" val="0"/>
+                        </a:ext>
+                      </a:extLst>
+                    </a:blip>
+                    <a:srcRect/>
+                    <a:stretch>
+                      <a:fillRect/>
+                    </a:stretch>
+                  </pic:blipFill>
+                  <pic:spPr bwMode="auto">
+                    <a:xfrm>
+                      <a:off x="0" y="0"/>
+                      <a:ext cx="6461125" cy="1953895"/>
+                    </a:xfrm>
+                    <a:prstGeom prst="rect">
+                      <a:avLst/>
+                    </a:prstGeom>
+                    <a:noFill/>
+                    <a:ln>
+                      <a:noFill/>
+                    </a:ln>
+                  </pic:spPr>
+                </pic:pic>
+              </a:graphicData>
+            </a:graphic>
+            <wp14:sizeRelH relativeFrom="page">
+              <wp14:pctWidth>0</wp14:pctWidth>
+            </wp14:sizeRelH>
+            <wp14:sizeRelV relativeFrom="page">
+              <wp14:pctHeight>0</wp14:pctHeight>
+            </wp14:sizeRelV>
+          </wp:anchor>
+        </w:drawing>
+      </w:r>
+      <w:r>
+        <w:rPr>
+          <w:b/>
+        </w:rPr>
+        <w:t>ROS NODES:</w:t>
+      </w:r>
+    </w:p>
+    <w:p>
+      <w:r>
+        <w:tab/>
+        <w:t xml:space="preserve">The flight control software written in ROS was architected to maximize modularity to support different flight modes as different subsystems evolve. The core nodes are the MAVROS node and wp_2_mav node. These handle the lowest level operations of the vehicle. The surrounding nodes can be switched out and still maintain basic functionality. For example, while the ROS_VRPN_CLIENT node is used now to provide position estimates to the vehicle, it will eventually be replaced with the SLAM algorithm. Similarly, the </w:t>
       </w:r>
       <w:proofErr w:type="spellStart"/>
       <w:r>
-        <w:t>Pixhawk</w:t>
+        <w:t>traj_gen</w:t>
       </w:r>
       <w:proofErr w:type="spellEnd"/>
       <w:r>
-        <w:t xml:space="preserve">. </w:t>
-      </w:r>
-      <w:r>
-        <w:t xml:space="preserve">This allows the team to set parameters on board the </w:t>
+        <w:t xml:space="preserve"> node will eventually be replaced by the planning subsystem. Translator nodes will still likely be required to manage coordinate frame differences, but the existing translators should be adaptable to meet future requirements. </w:t>
+      </w:r>
+    </w:p>
+    <w:p/>
+    <w:p>
+      <w:pPr>
+        <w:rPr>
+          <w:b/>
+        </w:rPr>
+      </w:pPr>
+      <w:r>
+        <w:rPr>
+          <w:b/>
+        </w:rPr>
+        <w:t>MAVROS</w:t>
+      </w:r>
+      <w:r>
+        <w:rPr>
+          <w:b/>
+        </w:rPr>
+        <w:t xml:space="preserve"> Node:</w:t>
+      </w:r>
+    </w:p>
+    <w:p>
+      <w:r>
+        <w:tab/>
+        <w:t>This is the central node of the flight control software. It interfaces directly with the autopilot. It feeds in position and heading set</w:t>
+      </w:r>
+      <w:r>
+        <w:t xml:space="preserve"> </w:t>
+      </w:r>
+      <w:r>
+        <w:t>points as well as vehicle position and orientation estimates from an external source. It publishes the local position and orientation estimate of the vehicle state calculated by the autopilot. It also publishes current autopilot state information that is used for management of flight modes. In addition to the topics MAVROS publishes and can subscribe to, it also provides a number of useful services. Currently MAVROS services are used to accomplish the following tasks:</w:t>
+      </w:r>
+    </w:p>
+    <w:p/>
+    <w:p>
+      <w:pPr>
+        <w:pStyle w:val="ListParagraph"/>
+        <w:numPr>
+          <w:ilvl w:val="0"/>
+          <w:numId w:val="3"/>
+        </w:numPr>
+      </w:pPr>
+      <w:r>
+        <w:t xml:space="preserve">Arm the </w:t>
       </w:r>
       <w:proofErr w:type="spellStart"/>
       <w:r>
-        <w:t>Pixhawk</w:t>
+        <w:t>quadcopter</w:t>
       </w:r>
       <w:proofErr w:type="spellEnd"/>
       <w:r>
-        <w:t xml:space="preserve"> easily, and even during flight which is extremely convenient for tuning controller and estimator gains and other flight parameters. </w:t>
+        <w:t xml:space="preserve"> for autonomous flight</w:t>
+      </w:r>
+    </w:p>
+    <w:p>
+      <w:pPr>
+        <w:pStyle w:val="ListParagraph"/>
+        <w:numPr>
+          <w:ilvl w:val="0"/>
+          <w:numId w:val="3"/>
+        </w:numPr>
+      </w:pPr>
+      <w:r>
+        <w:t>Force the autopilot into OFFBOARD flight mode to support autonomous commands</w:t>
+      </w:r>
+    </w:p>
+    <w:p>
+      <w:pPr>
+        <w:pStyle w:val="ListParagraph"/>
+        <w:numPr>
+          <w:ilvl w:val="0"/>
+          <w:numId w:val="3"/>
+        </w:numPr>
+      </w:pPr>
+      <w:r>
+        <w:t>Set the GUIDED flag to true to enable autonomous operation</w:t>
+      </w:r>
+    </w:p>
+    <w:p>
+      <w:pPr>
+        <w:pStyle w:val="ListParagraph"/>
+        <w:numPr>
+          <w:ilvl w:val="0"/>
+          <w:numId w:val="3"/>
+        </w:numPr>
+      </w:pPr>
+      <w:r>
+        <w:t xml:space="preserve">Set the home location to 0,0,0 in the local frame. </w:t>
+      </w:r>
+    </w:p>
+    <w:p>
+      <w:pPr>
+        <w:pStyle w:val="ListParagraph"/>
+        <w:numPr>
+          <w:ilvl w:val="0"/>
+          <w:numId w:val="3"/>
+        </w:numPr>
+      </w:pPr>
+      <w:r>
+        <w:t>Set the takeoff flag</w:t>
       </w:r>
     </w:p>
     <w:p/>
     <w:p>
       <w:r>
-        <w:t xml:space="preserve">Additionally, the MAVROS </w:t>
-      </w:r>
-      <w:r>
-        <w:t xml:space="preserve">interface is used to publish pose estimates and </w:t>
-      </w:r>
-      <w:r>
-        <w:t xml:space="preserve">pose commands to the internal </w:t>
-      </w:r>
+        <w:t>The MAVROS node is also used to set internal parameters of the autopilot. The following table captures important parameters for autonomous flight and their settings:</w:t>
+      </w:r>
+      <w:r>
+        <w:br/>
+      </w:r>
+      <w:r>
+        <w:lastRenderedPageBreak/>
+        <w:br/>
+      </w:r>
+    </w:p>
+    <w:p/>
+    <w:tbl>
+      <w:tblPr>
+        <w:tblStyle w:val="TableGrid"/>
+        <w:tblW w:w="9198" w:type="dxa"/>
+        <w:tblLayout w:type="fixed"/>
+        <w:tblLook w:val="04A0" w:firstRow="1" w:lastRow="0" w:firstColumn="1" w:lastColumn="0" w:noHBand="0" w:noVBand="1"/>
+      </w:tblPr>
+      <w:tblGrid>
+        <w:gridCol w:w="1998"/>
+        <w:gridCol w:w="5400"/>
+        <w:gridCol w:w="1800"/>
+      </w:tblGrid>
+      <w:tr>
+        <w:tc>
+          <w:tcPr>
+            <w:tcW w:w="1998" w:type="dxa"/>
+          </w:tcPr>
+          <w:p>
+            <w:pPr>
+              <w:rPr>
+                <w:bCs/>
+              </w:rPr>
+            </w:pPr>
+            <w:r>
+              <w:rPr>
+                <w:bCs/>
+              </w:rPr>
+              <w:t>Name</w:t>
+            </w:r>
+          </w:p>
+        </w:tc>
+        <w:tc>
+          <w:tcPr>
+            <w:tcW w:w="5400" w:type="dxa"/>
+          </w:tcPr>
+          <w:p>
+            <w:pPr>
+              <w:rPr>
+                <w:bCs/>
+              </w:rPr>
+            </w:pPr>
+            <w:r>
+              <w:rPr>
+                <w:bCs/>
+              </w:rPr>
+              <w:t>Description</w:t>
+            </w:r>
+          </w:p>
+        </w:tc>
+        <w:tc>
+          <w:tcPr>
+            <w:tcW w:w="1800" w:type="dxa"/>
+          </w:tcPr>
+          <w:p>
+            <w:pPr>
+              <w:rPr>
+                <w:bCs/>
+              </w:rPr>
+            </w:pPr>
+            <w:r>
+              <w:rPr>
+                <w:bCs/>
+              </w:rPr>
+              <w:t>Value</w:t>
+            </w:r>
+          </w:p>
+        </w:tc>
+      </w:tr>
+      <w:tr>
+        <w:tc>
+          <w:tcPr>
+            <w:tcW w:w="1998" w:type="dxa"/>
+          </w:tcPr>
+          <w:p>
+            <w:pPr>
+              <w:rPr>
+                <w:bCs/>
+              </w:rPr>
+            </w:pPr>
+            <w:r>
+              <w:rPr>
+                <w:bCs/>
+              </w:rPr>
+              <w:t>ATT_MAG_DECL</w:t>
+            </w:r>
+          </w:p>
+        </w:tc>
+        <w:tc>
+          <w:tcPr>
+            <w:tcW w:w="5400" w:type="dxa"/>
+          </w:tcPr>
+          <w:p>
+            <w:pPr>
+              <w:rPr>
+                <w:bCs/>
+              </w:rPr>
+            </w:pPr>
+            <w:r>
+              <w:rPr>
+                <w:bCs/>
+              </w:rPr>
+              <w:t>Magnetic declination at Boulder, CO in deg.</w:t>
+            </w:r>
+          </w:p>
+        </w:tc>
+        <w:tc>
+          <w:tcPr>
+            <w:tcW w:w="1800" w:type="dxa"/>
+          </w:tcPr>
+          <w:p>
+            <w:pPr>
+              <w:rPr>
+                <w:bCs/>
+              </w:rPr>
+            </w:pPr>
+            <w:r>
+              <w:rPr>
+                <w:bCs/>
+              </w:rPr>
+              <w:t>8.60</w:t>
+            </w:r>
+          </w:p>
+        </w:tc>
+      </w:tr>
+      <w:tr>
+        <w:tc>
+          <w:tcPr>
+            <w:tcW w:w="1998" w:type="dxa"/>
+          </w:tcPr>
+          <w:p>
+            <w:pPr>
+              <w:rPr>
+                <w:bCs/>
+              </w:rPr>
+            </w:pPr>
+            <w:r>
+              <w:rPr>
+                <w:bCs/>
+              </w:rPr>
+              <w:t>CBRK_NO_VISION</w:t>
+            </w:r>
+          </w:p>
+        </w:tc>
+        <w:tc>
+          <w:tcPr>
+            <w:tcW w:w="5400" w:type="dxa"/>
+          </w:tcPr>
+          <w:p>
+            <w:pPr>
+              <w:rPr>
+                <w:bCs/>
+              </w:rPr>
+            </w:pPr>
+            <w:r>
+              <w:rPr>
+                <w:bCs/>
+              </w:rPr>
+              <w:t>Flag indicating if vision data is available</w:t>
+            </w:r>
+          </w:p>
+        </w:tc>
+        <w:tc>
+          <w:tcPr>
+            <w:tcW w:w="1800" w:type="dxa"/>
+          </w:tcPr>
+          <w:p>
+            <w:pPr>
+              <w:rPr>
+                <w:bCs/>
+              </w:rPr>
+            </w:pPr>
+            <w:r>
+              <w:rPr>
+                <w:bCs/>
+              </w:rPr>
+              <w:t>0</w:t>
+            </w:r>
+            <w:r>
+              <w:rPr>
+                <w:bCs/>
+              </w:rPr>
+              <w:t xml:space="preserve"> (use vision)</w:t>
+            </w:r>
+          </w:p>
+        </w:tc>
+      </w:tr>
+      <w:tr>
+        <w:tc>
+          <w:tcPr>
+            <w:tcW w:w="1998" w:type="dxa"/>
+          </w:tcPr>
+          <w:p>
+            <w:pPr>
+              <w:rPr>
+                <w:bCs/>
+              </w:rPr>
+            </w:pPr>
+            <w:r>
+              <w:rPr>
+                <w:bCs/>
+              </w:rPr>
+              <w:t>MIS_YAWMODE</w:t>
+            </w:r>
+          </w:p>
+        </w:tc>
+        <w:tc>
+          <w:tcPr>
+            <w:tcW w:w="5400" w:type="dxa"/>
+          </w:tcPr>
+          <w:p>
+            <w:pPr>
+              <w:rPr>
+                <w:bCs/>
+              </w:rPr>
+            </w:pPr>
+            <w:r>
+              <w:rPr>
+                <w:bCs/>
+              </w:rPr>
+              <w:t>Mode enumeration for yaw control</w:t>
+            </w:r>
+          </w:p>
+        </w:tc>
+        <w:tc>
+          <w:tcPr>
+            <w:tcW w:w="1800" w:type="dxa"/>
+          </w:tcPr>
+          <w:p>
+            <w:pPr>
+              <w:rPr>
+                <w:bCs/>
+              </w:rPr>
+            </w:pPr>
+            <w:r>
+              <w:rPr>
+                <w:bCs/>
+              </w:rPr>
+              <w:t>0</w:t>
+            </w:r>
+            <w:r>
+              <w:rPr>
+                <w:bCs/>
+              </w:rPr>
+              <w:t xml:space="preserve"> (use set point)</w:t>
+            </w:r>
+          </w:p>
+        </w:tc>
+      </w:tr>
+      <w:tr>
+        <w:tc>
+          <w:tcPr>
+            <w:tcW w:w="1998" w:type="dxa"/>
+          </w:tcPr>
+          <w:p>
+            <w:pPr>
+              <w:rPr>
+                <w:bCs/>
+              </w:rPr>
+            </w:pPr>
+            <w:r>
+              <w:rPr>
+                <w:bCs/>
+              </w:rPr>
+              <w:t>ATT_EXT_HDG_M</w:t>
+            </w:r>
+          </w:p>
+        </w:tc>
+        <w:tc>
+          <w:tcPr>
+            <w:tcW w:w="5400" w:type="dxa"/>
+          </w:tcPr>
+          <w:p>
+            <w:pPr>
+              <w:rPr>
+                <w:bCs/>
+              </w:rPr>
+            </w:pPr>
+            <w:r>
+              <w:rPr>
+                <w:bCs/>
+              </w:rPr>
+              <w:t>External heading measurement mode</w:t>
+            </w:r>
+          </w:p>
+        </w:tc>
+        <w:tc>
+          <w:tcPr>
+            <w:tcW w:w="1800" w:type="dxa"/>
+          </w:tcPr>
+          <w:p>
+            <w:pPr>
+              <w:rPr>
+                <w:bCs/>
+              </w:rPr>
+            </w:pPr>
+            <w:r>
+              <w:rPr>
+                <w:bCs/>
+              </w:rPr>
+              <w:t>1</w:t>
+            </w:r>
+            <w:r>
+              <w:rPr>
+                <w:bCs/>
+              </w:rPr>
+              <w:t xml:space="preserve"> (use vision)</w:t>
+            </w:r>
+          </w:p>
+        </w:tc>
+      </w:tr>
+      <w:tr>
+        <w:tc>
+          <w:tcPr>
+            <w:tcW w:w="1998" w:type="dxa"/>
+          </w:tcPr>
+          <w:p>
+            <w:pPr>
+              <w:rPr>
+                <w:bCs/>
+              </w:rPr>
+            </w:pPr>
+            <w:r>
+              <w:rPr>
+                <w:bCs/>
+              </w:rPr>
+              <w:t>INAV_W_Z_BARO</w:t>
+            </w:r>
+          </w:p>
+        </w:tc>
+        <w:tc>
+          <w:tcPr>
+            <w:tcW w:w="5400" w:type="dxa"/>
+          </w:tcPr>
+          <w:p>
+            <w:pPr>
+              <w:rPr>
+                <w:bCs/>
+              </w:rPr>
+            </w:pPr>
+            <w:r>
+              <w:rPr>
+                <w:bCs/>
+              </w:rPr>
+              <w:t xml:space="preserve">Weight used to incorporate barometer </w:t>
+            </w:r>
+            <w:r>
+              <w:rPr>
+                <w:bCs/>
+              </w:rPr>
+              <w:t>in alt. est.</w:t>
+            </w:r>
+          </w:p>
+        </w:tc>
+        <w:tc>
+          <w:tcPr>
+            <w:tcW w:w="1800" w:type="dxa"/>
+          </w:tcPr>
+          <w:p>
+            <w:pPr>
+              <w:rPr>
+                <w:bCs/>
+              </w:rPr>
+            </w:pPr>
+            <w:r>
+              <w:rPr>
+                <w:bCs/>
+              </w:rPr>
+              <w:t>0.2 (lowered from default of 0.5)</w:t>
+            </w:r>
+          </w:p>
+        </w:tc>
+      </w:tr>
+      <w:tr>
+        <w:tc>
+          <w:tcPr>
+            <w:tcW w:w="1998" w:type="dxa"/>
+          </w:tcPr>
+          <w:p>
+            <w:pPr>
+              <w:rPr>
+                <w:bCs/>
+              </w:rPr>
+            </w:pPr>
+            <w:r>
+              <w:rPr>
+                <w:bCs/>
+              </w:rPr>
+              <w:t>Control Gains</w:t>
+            </w:r>
+          </w:p>
+        </w:tc>
+        <w:tc>
+          <w:tcPr>
+            <w:tcW w:w="5400" w:type="dxa"/>
+          </w:tcPr>
+          <w:p>
+            <w:pPr>
+              <w:rPr>
+                <w:bCs/>
+              </w:rPr>
+            </w:pPr>
+            <w:r>
+              <w:rPr>
+                <w:bCs/>
+              </w:rPr>
+              <w:t xml:space="preserve">Gains for internal set point controllers (attitude rate, attitude, velocity, position), still in the process of tuning for performance </w:t>
+            </w:r>
+          </w:p>
+        </w:tc>
+        <w:tc>
+          <w:tcPr>
+            <w:tcW w:w="1800" w:type="dxa"/>
+          </w:tcPr>
+          <w:p>
+            <w:pPr>
+              <w:rPr>
+                <w:bCs/>
+              </w:rPr>
+            </w:pPr>
+            <w:r>
+              <w:rPr>
+                <w:bCs/>
+              </w:rPr>
+              <w:t>Various/TBD</w:t>
+            </w:r>
+          </w:p>
+        </w:tc>
+      </w:tr>
+    </w:tbl>
+    <w:p>
+      <w:pPr>
+        <w:rPr>
+          <w:bCs/>
+        </w:rPr>
+      </w:pPr>
+    </w:p>
+    <w:p>
+      <w:pPr>
+        <w:rPr>
+          <w:bCs/>
+        </w:rPr>
+      </w:pPr>
+      <w:r>
+        <w:rPr>
+          <w:bCs/>
+        </w:rPr>
+        <w:t>For further lists of parameters, descriptions, and default values, visit:</w:t>
+      </w:r>
+      <w:r>
+        <w:rPr>
+          <w:bCs/>
+        </w:rPr>
+        <w:br/>
+      </w:r>
+      <w:r>
+        <w:rPr>
+          <w:bCs/>
+        </w:rPr>
+        <w:t>https://pixhawk.org/firmware/parameters</w:t>
+      </w:r>
+    </w:p>
+    <w:p>
+      <w:pPr>
+        <w:rPr>
+          <w:b/>
+          <w:bCs/>
+        </w:rPr>
+      </w:pPr>
+    </w:p>
+    <w:p>
+      <w:pPr>
+        <w:rPr>
+          <w:b/>
+          <w:bCs/>
+        </w:rPr>
+      </w:pPr>
+      <w:r>
+        <w:rPr>
+          <w:b/>
+          <w:bCs/>
+        </w:rPr>
+        <w:t>ROS_VRPN_CLIENT NODE:</w:t>
+      </w:r>
+    </w:p>
+    <w:p>
+      <w:r>
+        <w:tab/>
+        <w:t xml:space="preserve">This node interfaces to motion capture system using a VRPN connection. The node is passed the IP address of the computer running the motion capture system and the name of the object being tracked. It reports </w:t>
+      </w:r>
+      <w:r>
+        <w:t xml:space="preserve">the position and orientation information of the tracked object at 100 Hz. </w:t>
+      </w:r>
+    </w:p>
+    <w:p/>
+    <w:p>
+      <w:pPr>
+        <w:rPr>
+          <w:b/>
+        </w:rPr>
+      </w:pPr>
+      <w:r>
+        <w:rPr>
+          <w:b/>
+        </w:rPr>
+        <w:t>Vic_2_Mav Node:</w:t>
+      </w:r>
+    </w:p>
+    <w:p>
+      <w:r>
+        <w:tab/>
+        <w:t xml:space="preserve">This node subscribes to the position and orientation topic published by the ROS_VRPN_CLIENT node and translates the coordinate frame to one compatible with MAVROS. The translated position and orientation estimates are then published directly to the vision position and orientation topic of MAVROS. The autopilot’s attitude and local position estimators then fuse this information internally.  </w:t>
+      </w:r>
+      <w:r>
+        <w:t xml:space="preserve">The rate of this node is driven by the rate of the ROS_VRPN_CLIENT node topic. </w:t>
+      </w:r>
+    </w:p>
+    <w:p/>
+    <w:p>
+      <w:pPr>
+        <w:rPr>
+          <w:b/>
+        </w:rPr>
+      </w:pPr>
       <w:proofErr w:type="spellStart"/>
       <w:r>
-        <w:t>Pixhawk</w:t>
+        <w:rPr>
+          <w:b/>
+        </w:rPr>
+        <w:t>Traj_Gen</w:t>
       </w:r>
       <w:proofErr w:type="spellEnd"/>
       <w:r>
-        <w:t xml:space="preserve"> topics.</w:t>
-      </w:r>
-      <w:r>
-        <w:t xml:space="preserve"> The following topics are used in MAVROS:</w:t>
+        <w:rPr>
+          <w:b/>
+        </w:rPr>
+        <w:t xml:space="preserve"> Node:</w:t>
+      </w:r>
+    </w:p>
+    <w:p>
+      <w:r>
+        <w:tab/>
+        <w:t xml:space="preserve">This node generates a series of set points for the vehicle to follow. The published set points follow a custom message format that includes local </w:t>
+      </w:r>
+      <w:proofErr w:type="spellStart"/>
+      <w:r>
+        <w:t>x</w:t>
+      </w:r>
+      <w:proofErr w:type="gramStart"/>
+      <w:r>
+        <w:t>,y,z</w:t>
+      </w:r>
+      <w:proofErr w:type="spellEnd"/>
+      <w:proofErr w:type="gramEnd"/>
+      <w:r>
+        <w:t xml:space="preserve"> (North, West, Up) coordinates and heading.</w:t>
+      </w:r>
+      <w:r>
+        <w:t xml:space="preserve"> This node currently supports the use of manually input arrays of set points. The first set point is always point 1.5 m above the origin with no heading command. This was done to prevent the vehicle from trying to take off and re-orient its heading at the same time. Set points are advanced when the vehicle has closed to within a set distance threshold of the current set point. This is accomplished by independently checking distance to the altitude set point, z, and the absolute distance to the planar </w:t>
+      </w:r>
+      <w:proofErr w:type="spellStart"/>
+      <w:r>
+        <w:t>x</w:t>
+      </w:r>
+      <w:proofErr w:type="gramStart"/>
+      <w:r>
+        <w:t>,y</w:t>
+      </w:r>
+      <w:proofErr w:type="spellEnd"/>
+      <w:proofErr w:type="gramEnd"/>
+      <w:r>
+        <w:t xml:space="preserve"> set points. To further smooth motion from set point to set point, the vehicle must remain in the specified threshold for a number of software loops that approximate a set amount of time before it is advanced. The node subscribes to the local position estimate generated by the autopilot for this threshold check. The rate of this node is driven by that subscribed estimate. </w:t>
       </w:r>
     </w:p>
     <w:p/>
     <w:p>
-      <w:r>
-        <w:t>INSERT LIST OF TOPICS HERE</w:t>
+      <w:pPr>
+        <w:rPr>
+          <w:b/>
+        </w:rPr>
+      </w:pPr>
+      <w:r>
+        <w:rPr>
+          <w:b/>
+        </w:rPr>
+        <w:lastRenderedPageBreak/>
+        <w:t>WP_2_MAV Node:</w:t>
+      </w:r>
+    </w:p>
+    <w:p>
+      <w:pPr>
+        <w:rPr>
+          <w:b/>
+        </w:rPr>
+      </w:pPr>
+      <w:r>
+        <w:tab/>
+        <w:t xml:space="preserve">This node subscribes to the custom set point message generated by the </w:t>
+      </w:r>
+      <w:proofErr w:type="spellStart"/>
+      <w:r>
+        <w:t>Traj_Gen</w:t>
+      </w:r>
+      <w:proofErr w:type="spellEnd"/>
+      <w:r>
+        <w:t xml:space="preserve"> node, formats it to be compatible with MAVROS, and </w:t>
+      </w:r>
+      <w:r>
+        <w:t xml:space="preserve">publishes set point commands to the autopilot at a constant rate of 50 Hz. Set points are updated asynchronously as new local position information becomes available, but this node synchronizes that to publish at a constant rate to the autopilot. This node also handles the interaction with the MAVROS services to arm the </w:t>
+      </w:r>
+      <w:proofErr w:type="spellStart"/>
+      <w:r>
+        <w:t>quardrotor</w:t>
+      </w:r>
+      <w:proofErr w:type="spellEnd"/>
+      <w:r>
+        <w:t xml:space="preserve"> and set the proper flags and states to force it into an autonomous mode. It monitors the state of the autopilot reported by MAVROS to safely set autonomous mode when the pilot allows it to by flipping a switch on their control. When the pilot specifies manual control, this node stops trying to force the vehicle to autonomous operation and allows the pilot to fly the vehicle. </w:t>
+      </w:r>
+      <w:r>
+        <w:rPr>
+          <w:b/>
+        </w:rPr>
+        <w:t xml:space="preserve">  </w:t>
       </w:r>
     </w:p>
     <w:p/>
-    <w:p>
-      <w:r>
-        <w:t>INSERT MAVROS VERSION HERE</w:t>
-      </w:r>
-    </w:p>
-    <w:p>
-      <w:pPr>
-        <w:rPr>
-          <w:b/>
-        </w:rPr>
-      </w:pPr>
-    </w:p>
     <w:p>
       <w:pPr>
         <w:rPr>
@@ -6850,14 +7764,13 @@
         </w:numPr>
       </w:pPr>
       <w:r>
-        <w:lastRenderedPageBreak/>
         <w:t>VICON:</w:t>
       </w:r>
       <w:r>
         <w:t xml:space="preserve"> </w:t>
       </w:r>
       <w:r>
-        <w:t>(???)</w:t>
+        <w:t xml:space="preserve">(West-Down-South) defined by user to align with to the compass rose. </w:t>
       </w:r>
       <w:r>
         <w:br/>
@@ -6883,7 +7796,10 @@
         <w:t xml:space="preserve"> (North-</w:t>
       </w:r>
       <w:r>
-        <w:t xml:space="preserve">East-Down) the coordinate system used by the </w:t>
+        <w:t xml:space="preserve">East-Down) the coordinate system </w:t>
+      </w:r>
+      <w:r>
+        <w:t xml:space="preserve">used by the </w:t>
       </w:r>
       <w:proofErr w:type="spellStart"/>
       <w:r>
@@ -6891,7 +7807,7 @@
       </w:r>
       <w:proofErr w:type="spellEnd"/>
       <w:r>
-        <w:t xml:space="preserve"> internally (???)</w:t>
+        <w:t xml:space="preserve"> internally.</w:t>
       </w:r>
       <w:r>
         <w:br/>
@@ -6933,7 +7849,13 @@
         <w:t xml:space="preserve">SLAM: </w:t>
       </w:r>
       <w:r>
-        <w:t>(???)</w:t>
+        <w:t>(</w:t>
+      </w:r>
+      <w:r>
+        <w:t>TBD</w:t>
+      </w:r>
+      <w:r>
+        <w:t>)</w:t>
       </w:r>
     </w:p>
     <w:p>
@@ -6964,6 +7886,236 @@
       </w:pPr>
     </w:p>
     <w:p>
+      <w:r>
+        <w:t>After the coordinate system transformations were discovered and implemented in ROS nodes used to convert between coordinate systems, a successful flight test was performed that tested the waypoint tracking capabilities of the system.</w:t>
+      </w:r>
+      <w:r>
+        <w:br/>
+      </w:r>
+    </w:p>
+    <w:p>
+      <w:pPr>
+        <w:rPr>
+          <w:b/>
+        </w:rPr>
+      </w:pPr>
+      <w:r>
+        <w:rPr>
+          <w:b/>
+          <w:noProof/>
+        </w:rPr>
+        <w:lastRenderedPageBreak/>
+        <w:drawing>
+          <wp:anchor distT="0" distB="0" distL="114300" distR="114300" simplePos="0" relativeHeight="251662336" behindDoc="0" locked="0" layoutInCell="1" allowOverlap="1" wp14:anchorId="65D83C25" wp14:editId="58AFFFDC">
+            <wp:simplePos x="0" y="0"/>
+            <wp:positionH relativeFrom="column">
+              <wp:posOffset>226060</wp:posOffset>
+            </wp:positionH>
+            <wp:positionV relativeFrom="paragraph">
+              <wp:posOffset>107315</wp:posOffset>
+            </wp:positionV>
+            <wp:extent cx="5039360" cy="3779520"/>
+            <wp:effectExtent l="0" t="0" r="0" b="5080"/>
+            <wp:wrapTight wrapText="bothSides">
+              <wp:wrapPolygon edited="0">
+                <wp:start x="0" y="0"/>
+                <wp:lineTo x="0" y="21484"/>
+                <wp:lineTo x="21448" y="21484"/>
+                <wp:lineTo x="21448" y="0"/>
+                <wp:lineTo x="0" y="0"/>
+              </wp:wrapPolygon>
+            </wp:wrapTight>
+            <wp:docPr id="9" name="Picture 1" descr="Macintosh HD:Users:Drew:Desktop:FlyNet:Data:flight_data:xpose.jpg"/>
+            <wp:cNvGraphicFramePr>
+              <a:graphicFrameLocks xmlns:a="http://schemas.openxmlformats.org/drawingml/2006/main" noChangeAspect="1"/>
+            </wp:cNvGraphicFramePr>
+            <a:graphic xmlns:a="http://schemas.openxmlformats.org/drawingml/2006/main">
+              <a:graphicData uri="http://schemas.openxmlformats.org/drawingml/2006/picture">
+                <pic:pic xmlns:pic="http://schemas.openxmlformats.org/drawingml/2006/picture">
+                  <pic:nvPicPr>
+                    <pic:cNvPr id="0" name="Picture 1" descr="Macintosh HD:Users:Drew:Desktop:FlyNet:Data:flight_data:xpose.jpg"/>
+                    <pic:cNvPicPr>
+                      <a:picLocks noChangeAspect="1" noChangeArrowheads="1"/>
+                    </pic:cNvPicPr>
+                  </pic:nvPicPr>
+                  <pic:blipFill>
+                    <a:blip r:embed="rId17">
+                      <a:extLst>
+                        <a:ext uri="{28A0092B-C50C-407E-A947-70E740481C1C}">
+                          <a14:useLocalDpi xmlns:a14="http://schemas.microsoft.com/office/drawing/2010/main" val="0"/>
+                        </a:ext>
+                      </a:extLst>
+                    </a:blip>
+                    <a:srcRect/>
+                    <a:stretch>
+                      <a:fillRect/>
+                    </a:stretch>
+                  </pic:blipFill>
+                  <pic:spPr bwMode="auto">
+                    <a:xfrm>
+                      <a:off x="0" y="0"/>
+                      <a:ext cx="5039360" cy="3779520"/>
+                    </a:xfrm>
+                    <a:prstGeom prst="rect">
+                      <a:avLst/>
+                    </a:prstGeom>
+                    <a:noFill/>
+                    <a:ln>
+                      <a:noFill/>
+                    </a:ln>
+                  </pic:spPr>
+                </pic:pic>
+              </a:graphicData>
+            </a:graphic>
+            <wp14:sizeRelH relativeFrom="page">
+              <wp14:pctWidth>0</wp14:pctWidth>
+            </wp14:sizeRelH>
+            <wp14:sizeRelV relativeFrom="page">
+              <wp14:pctHeight>0</wp14:pctHeight>
+            </wp14:sizeRelV>
+          </wp:anchor>
+        </w:drawing>
+      </w:r>
+    </w:p>
+    <w:p>
+      <w:pPr>
+        <w:rPr>
+          <w:b/>
+        </w:rPr>
+      </w:pPr>
+    </w:p>
+    <w:p>
+      <w:pPr>
+        <w:rPr>
+          <w:b/>
+        </w:rPr>
+      </w:pPr>
+    </w:p>
+    <w:p>
+      <w:pPr>
+        <w:rPr>
+          <w:b/>
+        </w:rPr>
+      </w:pPr>
+    </w:p>
+    <w:p>
+      <w:pPr>
+        <w:rPr>
+          <w:b/>
+        </w:rPr>
+      </w:pPr>
+    </w:p>
+    <w:p>
+      <w:pPr>
+        <w:rPr>
+          <w:b/>
+        </w:rPr>
+      </w:pPr>
+    </w:p>
+    <w:p>
+      <w:pPr>
+        <w:rPr>
+          <w:b/>
+        </w:rPr>
+      </w:pPr>
+    </w:p>
+    <w:p>
+      <w:pPr>
+        <w:rPr>
+          <w:b/>
+        </w:rPr>
+      </w:pPr>
+    </w:p>
+    <w:p>
+      <w:pPr>
+        <w:rPr>
+          <w:b/>
+        </w:rPr>
+      </w:pPr>
+    </w:p>
+    <w:p>
+      <w:pPr>
+        <w:rPr>
+          <w:b/>
+        </w:rPr>
+      </w:pPr>
+    </w:p>
+    <w:p>
+      <w:pPr>
+        <w:rPr>
+          <w:b/>
+        </w:rPr>
+      </w:pPr>
+    </w:p>
+    <w:p>
+      <w:pPr>
+        <w:rPr>
+          <w:b/>
+        </w:rPr>
+      </w:pPr>
+    </w:p>
+    <w:p>
+      <w:pPr>
+        <w:rPr>
+          <w:b/>
+        </w:rPr>
+      </w:pPr>
+    </w:p>
+    <w:p>
+      <w:pPr>
+        <w:rPr>
+          <w:b/>
+        </w:rPr>
+      </w:pPr>
+    </w:p>
+    <w:p>
+      <w:pPr>
+        <w:rPr>
+          <w:b/>
+        </w:rPr>
+      </w:pPr>
+    </w:p>
+    <w:p>
+      <w:pPr>
+        <w:rPr>
+          <w:b/>
+        </w:rPr>
+      </w:pPr>
+    </w:p>
+    <w:p>
+      <w:pPr>
+        <w:rPr>
+          <w:b/>
+        </w:rPr>
+      </w:pPr>
+    </w:p>
+    <w:p>
+      <w:pPr>
+        <w:rPr>
+          <w:b/>
+        </w:rPr>
+      </w:pPr>
+    </w:p>
+    <w:p>
+      <w:pPr>
+        <w:rPr>
+          <w:b/>
+        </w:rPr>
+      </w:pPr>
+    </w:p>
+    <w:p>
+      <w:pPr>
+        <w:rPr>
+          <w:b/>
+        </w:rPr>
+      </w:pPr>
+    </w:p>
+    <w:p>
+      <w:pPr>
+        <w:rPr>
+          <w:b/>
+        </w:rPr>
+      </w:pPr>
       <w:r>
         <w:rPr>
           <w:noProof/>
@@ -6971,21 +8123,21 @@
         <mc:AlternateContent>
           <mc:Choice Requires="wps">
             <w:drawing>
-              <wp:anchor distT="0" distB="0" distL="114300" distR="114300" simplePos="0" relativeHeight="251666432" behindDoc="0" locked="0" layoutInCell="1" allowOverlap="1" wp14:anchorId="05185595" wp14:editId="1197DE31">
+              <wp:anchor distT="0" distB="0" distL="114300" distR="114300" simplePos="0" relativeHeight="251666432" behindDoc="0" locked="0" layoutInCell="1" allowOverlap="1" wp14:anchorId="05185595" wp14:editId="1146BFFB">
                 <wp:simplePos x="0" y="0"/>
                 <wp:positionH relativeFrom="column">
-                  <wp:posOffset>5080</wp:posOffset>
+                  <wp:posOffset>-5066665</wp:posOffset>
                 </wp:positionH>
                 <wp:positionV relativeFrom="paragraph">
-                  <wp:posOffset>4886960</wp:posOffset>
+                  <wp:posOffset>243205</wp:posOffset>
                 </wp:positionV>
                 <wp:extent cx="5039360" cy="260985"/>
                 <wp:effectExtent l="0" t="0" r="0" b="0"/>
                 <wp:wrapTight wrapText="bothSides">
                   <wp:wrapPolygon edited="0">
                     <wp:start x="0" y="0"/>
-                    <wp:lineTo x="0" y="20571"/>
-                    <wp:lineTo x="21448" y="20571"/>
+                    <wp:lineTo x="0" y="18920"/>
+                    <wp:lineTo x="21448" y="18920"/>
                     <wp:lineTo x="21448" y="0"/>
                     <wp:lineTo x="0" y="0"/>
                   </wp:wrapPolygon>
@@ -7028,18 +8180,7 @@
                               </w:rPr>
                             </w:pPr>
                             <w:r>
-                              <w:t xml:space="preserve">Figure </w:t>
-                            </w:r>
-                            <w:fldSimple w:instr=" SEQ Figure \* ARABIC ">
-                              <w:r>
-                                <w:rPr>
-                                  <w:noProof/>
-                                </w:rPr>
-                                <w:t>10</w:t>
-                              </w:r>
-                            </w:fldSimple>
-                            <w:r>
-                              <w:t xml:space="preserve">: X Position Waypoint Tracking (Pose Estimate: Blue, </w:t>
+                              <w:t xml:space="preserve">Figure 12: X Position Waypoint Tracking (Pose Estimate: Blue, </w:t>
                             </w:r>
                             <w:proofErr w:type="spellStart"/>
                             <w:r>
@@ -7066,7 +8207,7 @@
           </mc:Choice>
           <mc:Fallback>
             <w:pict>
-              <v:shape id="Text Box 15" o:spid="_x0000_s1027" type="#_x0000_t202" style="position:absolute;margin-left:.4pt;margin-top:384.8pt;width:396.8pt;height:20.55pt;z-index:251666432;visibility:visible;mso-wrap-style:square;mso-wrap-distance-left:9pt;mso-wrap-distance-top:0;mso-wrap-distance-right:9pt;mso-wrap-distance-bottom:0;mso-position-horizontal:absolute;mso-position-horizontal-relative:text;mso-position-vertical:absolute;mso-position-vertical-relative:text;v-text-anchor:top" o:gfxdata="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" stroked="f">
+              <v:shape id="Text Box 15" o:spid="_x0000_s1028" type="#_x0000_t202" style="position:absolute;margin-left:-398.9pt;margin-top:19.15pt;width:396.8pt;height:20.55pt;z-index:251666432;visibility:visible;mso-wrap-style:square;mso-wrap-distance-left:9pt;mso-wrap-distance-top:0;mso-wrap-distance-right:9pt;mso-wrap-distance-bottom:0;mso-position-horizontal:absolute;mso-position-horizontal-relative:text;mso-position-vertical:absolute;mso-position-vertical-relative:text;v-text-anchor:top" o:gfxdata="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" stroked="f">
                 <v:textbox style="mso-fit-shape-to-text:t" inset="0,0,0,0">
                   <w:txbxContent>
                     <w:p>
@@ -7078,18 +8219,7 @@
                         </w:rPr>
                       </w:pPr>
                       <w:r>
-                        <w:t xml:space="preserve">Figure </w:t>
-                      </w:r>
-                      <w:fldSimple w:instr=" SEQ Figure \* ARABIC ">
-                        <w:r>
-                          <w:rPr>
-                            <w:noProof/>
-                          </w:rPr>
-                          <w:t>10</w:t>
-                        </w:r>
-                      </w:fldSimple>
-                      <w:r>
-                        <w:t xml:space="preserve">: X Position Waypoint Tracking (Pose Estimate: Blue, </w:t>
+                        <w:t xml:space="preserve">Figure 12: X Position Waypoint Tracking (Pose Estimate: Blue, </w:t>
                       </w:r>
                       <w:proofErr w:type="spellStart"/>
                       <w:r>
@@ -7108,256 +8238,75 @@
           </mc:Fallback>
         </mc:AlternateContent>
       </w:r>
+    </w:p>
+    <w:p>
+      <w:pPr>
+        <w:rPr>
+          <w:b/>
+        </w:rPr>
+      </w:pPr>
+    </w:p>
+    <w:p>
+      <w:pPr>
+        <w:rPr>
+          <w:b/>
+        </w:rPr>
+      </w:pPr>
+    </w:p>
+    <w:p>
+      <w:pPr>
+        <w:rPr>
+          <w:b/>
+        </w:rPr>
+      </w:pPr>
+    </w:p>
+    <w:p>
+      <w:pPr>
+        <w:rPr>
+          <w:b/>
+        </w:rPr>
+      </w:pPr>
+    </w:p>
+    <w:p>
+      <w:pPr>
+        <w:rPr>
+          <w:b/>
+        </w:rPr>
+      </w:pPr>
+    </w:p>
+    <w:p>
+      <w:pPr>
+        <w:rPr>
+          <w:b/>
+        </w:rPr>
+      </w:pPr>
+    </w:p>
+    <w:p>
+      <w:pPr>
+        <w:rPr>
+          <w:b/>
+        </w:rPr>
+      </w:pPr>
+    </w:p>
+    <w:p>
+      <w:pPr>
+        <w:rPr>
+          <w:b/>
+        </w:rPr>
+      </w:pPr>
       <w:r>
         <w:rPr>
           <w:b/>
           <w:noProof/>
         </w:rPr>
         <w:drawing>
-          <wp:anchor distT="0" distB="0" distL="114300" distR="114300" simplePos="0" relativeHeight="251662336" behindDoc="0" locked="0" layoutInCell="1" allowOverlap="1" wp14:anchorId="65D83C25" wp14:editId="1EFC8406">
+          <wp:anchor distT="0" distB="0" distL="114300" distR="114300" simplePos="0" relativeHeight="251663360" behindDoc="0" locked="0" layoutInCell="1" allowOverlap="1" wp14:anchorId="36FAEC07" wp14:editId="40B10801">
             <wp:simplePos x="0" y="0"/>
             <wp:positionH relativeFrom="column">
-              <wp:posOffset>5080</wp:posOffset>
+              <wp:posOffset>227330</wp:posOffset>
             </wp:positionH>
             <wp:positionV relativeFrom="paragraph">
-              <wp:posOffset>1050290</wp:posOffset>
-            </wp:positionV>
-            <wp:extent cx="5039360" cy="3779520"/>
-            <wp:effectExtent l="0" t="0" r="0" b="5080"/>
-            <wp:wrapTight wrapText="bothSides">
-              <wp:wrapPolygon edited="0">
-                <wp:start x="0" y="0"/>
-                <wp:lineTo x="0" y="21484"/>
-                <wp:lineTo x="21448" y="21484"/>
-                <wp:lineTo x="21448" y="0"/>
-                <wp:lineTo x="0" y="0"/>
-              </wp:wrapPolygon>
-            </wp:wrapTight>
-            <wp:docPr id="9" name="Picture 1" descr="Macintosh HD:Users:Drew:Desktop:FlyNet:Data:flight_data:xpose.jpg"/>
-            <wp:cNvGraphicFramePr>
-              <a:graphicFrameLocks xmlns:a="http://schemas.openxmlformats.org/drawingml/2006/main" noChangeAspect="1"/>
-            </wp:cNvGraphicFramePr>
-            <a:graphic xmlns:a="http://schemas.openxmlformats.org/drawingml/2006/main">
-              <a:graphicData uri="http://schemas.openxmlformats.org/drawingml/2006/picture">
-                <pic:pic xmlns:pic="http://schemas.openxmlformats.org/drawingml/2006/picture">
-                  <pic:nvPicPr>
-                    <pic:cNvPr id="0" name="Picture 1" descr="Macintosh HD:Users:Drew:Desktop:FlyNet:Data:flight_data:xpose.jpg"/>
-                    <pic:cNvPicPr>
-                      <a:picLocks noChangeAspect="1" noChangeArrowheads="1"/>
-                    </pic:cNvPicPr>
-                  </pic:nvPicPr>
-                  <pic:blipFill>
-                    <a:blip r:embed="rId16">
-                      <a:extLst>
-                        <a:ext uri="{28A0092B-C50C-407E-A947-70E740481C1C}">
-                          <a14:useLocalDpi xmlns:a14="http://schemas.microsoft.com/office/drawing/2010/main" val="0"/>
-                        </a:ext>
-                      </a:extLst>
-                    </a:blip>
-                    <a:srcRect/>
-                    <a:stretch>
-                      <a:fillRect/>
-                    </a:stretch>
-                  </pic:blipFill>
-                  <pic:spPr bwMode="auto">
-                    <a:xfrm>
-                      <a:off x="0" y="0"/>
-                      <a:ext cx="5039360" cy="3779520"/>
-                    </a:xfrm>
-                    <a:prstGeom prst="rect">
-                      <a:avLst/>
-                    </a:prstGeom>
-                    <a:noFill/>
-                    <a:ln>
-                      <a:noFill/>
-                    </a:ln>
-                  </pic:spPr>
-                </pic:pic>
-              </a:graphicData>
-            </a:graphic>
-            <wp14:sizeRelH relativeFrom="page">
-              <wp14:pctWidth>0</wp14:pctWidth>
-            </wp14:sizeRelH>
-            <wp14:sizeRelV relativeFrom="page">
-              <wp14:pctHeight>0</wp14:pctHeight>
-            </wp14:sizeRelV>
-          </wp:anchor>
-        </w:drawing>
-      </w:r>
-      <w:r>
-        <w:t>After the coordinate system transformations were discovered and implemented in ROS nodes used to convert between coordinate systems, a successful flight test was performed that tested the waypoint tracking capabilities of the system.</w:t>
-      </w:r>
-      <w:r>
-        <w:br/>
-      </w:r>
-    </w:p>
-    <w:p>
-      <w:pPr>
-        <w:rPr>
-          <w:b/>
-        </w:rPr>
-      </w:pPr>
-    </w:p>
-    <w:p>
-      <w:pPr>
-        <w:rPr>
-          <w:b/>
-        </w:rPr>
-      </w:pPr>
-    </w:p>
-    <w:p>
-      <w:pPr>
-        <w:rPr>
-          <w:b/>
-        </w:rPr>
-      </w:pPr>
-    </w:p>
-    <w:p>
-      <w:pPr>
-        <w:rPr>
-          <w:b/>
-        </w:rPr>
-      </w:pPr>
-    </w:p>
-    <w:p>
-      <w:pPr>
-        <w:rPr>
-          <w:b/>
-        </w:rPr>
-      </w:pPr>
-    </w:p>
-    <w:p>
-      <w:pPr>
-        <w:rPr>
-          <w:b/>
-        </w:rPr>
-      </w:pPr>
-    </w:p>
-    <w:p>
-      <w:pPr>
-        <w:rPr>
-          <w:b/>
-        </w:rPr>
-      </w:pPr>
-    </w:p>
-    <w:p>
-      <w:pPr>
-        <w:rPr>
-          <w:b/>
-        </w:rPr>
-      </w:pPr>
-    </w:p>
-    <w:p>
-      <w:pPr>
-        <w:rPr>
-          <w:b/>
-        </w:rPr>
-      </w:pPr>
-    </w:p>
-    <w:p>
-      <w:pPr>
-        <w:rPr>
-          <w:b/>
-        </w:rPr>
-      </w:pPr>
-    </w:p>
-    <w:p>
-      <w:pPr>
-        <w:rPr>
-          <w:b/>
-        </w:rPr>
-      </w:pPr>
-    </w:p>
-    <w:p>
-      <w:pPr>
-        <w:rPr>
-          <w:b/>
-        </w:rPr>
-      </w:pPr>
-    </w:p>
-    <w:p>
-      <w:pPr>
-        <w:rPr>
-          <w:b/>
-        </w:rPr>
-      </w:pPr>
-    </w:p>
-    <w:p>
-      <w:pPr>
-        <w:rPr>
-          <w:b/>
-        </w:rPr>
-      </w:pPr>
-    </w:p>
-    <w:p>
-      <w:pPr>
-        <w:rPr>
-          <w:b/>
-        </w:rPr>
-      </w:pPr>
-    </w:p>
-    <w:p>
-      <w:pPr>
-        <w:rPr>
-          <w:b/>
-        </w:rPr>
-      </w:pPr>
-    </w:p>
-    <w:p>
-      <w:pPr>
-        <w:rPr>
-          <w:b/>
-        </w:rPr>
-      </w:pPr>
-    </w:p>
-    <w:p>
-      <w:pPr>
-        <w:rPr>
-          <w:b/>
-        </w:rPr>
-      </w:pPr>
-    </w:p>
-    <w:p>
-      <w:pPr>
-        <w:rPr>
-          <w:b/>
-        </w:rPr>
-      </w:pPr>
-    </w:p>
-    <w:p>
-      <w:pPr>
-        <w:rPr>
-          <w:b/>
-        </w:rPr>
-      </w:pPr>
-    </w:p>
-    <w:p>
-      <w:pPr>
-        <w:rPr>
-          <w:b/>
-        </w:rPr>
-      </w:pPr>
-    </w:p>
-    <w:p>
-      <w:pPr>
-        <w:rPr>
-          <w:b/>
-        </w:rPr>
-      </w:pPr>
-      <w:r>
-        <w:rPr>
-          <w:b/>
-          <w:noProof/>
-        </w:rPr>
-        <w:lastRenderedPageBreak/>
-        <w:drawing>
-          <wp:anchor distT="0" distB="0" distL="114300" distR="114300" simplePos="0" relativeHeight="251663360" behindDoc="0" locked="0" layoutInCell="1" allowOverlap="1" wp14:anchorId="36FAEC07" wp14:editId="1C83ED16">
-            <wp:simplePos x="0" y="0"/>
-            <wp:positionH relativeFrom="column">
-              <wp:posOffset>-198120</wp:posOffset>
-            </wp:positionH>
-            <wp:positionV relativeFrom="paragraph">
-              <wp:posOffset>-189230</wp:posOffset>
+              <wp:posOffset>-1147445</wp:posOffset>
             </wp:positionV>
             <wp:extent cx="4912360" cy="3684270"/>
             <wp:effectExtent l="0" t="0" r="0" b="0"/>
@@ -7384,7 +8333,7 @@
                     </pic:cNvPicPr>
                   </pic:nvPicPr>
                   <pic:blipFill>
-                    <a:blip r:embed="rId17">
+                    <a:blip r:embed="rId18">
                       <a:extLst>
                         <a:ext uri="{28A0092B-C50C-407E-A947-70E740481C1C}">
                           <a14:useLocalDpi xmlns:a14="http://schemas.microsoft.com/office/drawing/2010/main" val="0"/>
@@ -7429,55 +8378,6 @@
         </w:rPr>
       </w:pPr>
     </w:p>
-    <w:p>
-      <w:pPr>
-        <w:rPr>
-          <w:b/>
-        </w:rPr>
-      </w:pPr>
-    </w:p>
-    <w:p>
-      <w:pPr>
-        <w:rPr>
-          <w:b/>
-        </w:rPr>
-      </w:pPr>
-    </w:p>
-    <w:p>
-      <w:pPr>
-        <w:rPr>
-          <w:b/>
-        </w:rPr>
-      </w:pPr>
-    </w:p>
-    <w:p>
-      <w:pPr>
-        <w:rPr>
-          <w:b/>
-        </w:rPr>
-      </w:pPr>
-    </w:p>
-    <w:p>
-      <w:pPr>
-        <w:rPr>
-          <w:b/>
-        </w:rPr>
-      </w:pPr>
-    </w:p>
-    <w:p>
-      <w:pPr>
-        <w:rPr>
-          <w:b/>
-        </w:rPr>
-      </w:pPr>
-    </w:p>
-    <w:p>
-      <w:pPr>
-        <w:rPr>
-          <w:b/>
-        </w:rPr>
-      </w:pPr>
-    </w:p>
     <w:p/>
     <w:p/>
     <w:p/>
@@ -7487,6 +8387,154 @@
     <w:p/>
     <w:p/>
     <w:p/>
+    <w:p>
+      <w:r>
+        <w:rPr>
+          <w:noProof/>
+        </w:rPr>
+        <mc:AlternateContent>
+          <mc:Choice Requires="wps">
+            <w:drawing>
+              <wp:anchor distT="0" distB="0" distL="114300" distR="114300" simplePos="0" relativeHeight="251668480" behindDoc="0" locked="0" layoutInCell="1" allowOverlap="1" wp14:anchorId="581E08AA" wp14:editId="47C06820">
+                <wp:simplePos x="0" y="0"/>
+                <wp:positionH relativeFrom="column">
+                  <wp:posOffset>-5170170</wp:posOffset>
+                </wp:positionH>
+                <wp:positionV relativeFrom="paragraph">
+                  <wp:posOffset>248920</wp:posOffset>
+                </wp:positionV>
+                <wp:extent cx="5527040" cy="306705"/>
+                <wp:effectExtent l="0" t="0" r="10160" b="0"/>
+                <wp:wrapTight wrapText="bothSides">
+                  <wp:wrapPolygon edited="0">
+                    <wp:start x="0" y="0"/>
+                    <wp:lineTo x="0" y="19677"/>
+                    <wp:lineTo x="21540" y="19677"/>
+                    <wp:lineTo x="21540" y="0"/>
+                    <wp:lineTo x="0" y="0"/>
+                  </wp:wrapPolygon>
+                </wp:wrapTight>
+                <wp:docPr id="16" name="Text Box 16"/>
+                <wp:cNvGraphicFramePr/>
+                <a:graphic xmlns:a="http://schemas.openxmlformats.org/drawingml/2006/main">
+                  <a:graphicData uri="http://schemas.microsoft.com/office/word/2010/wordprocessingShape">
+                    <wps:wsp>
+                      <wps:cNvSpPr txBox="1"/>
+                      <wps:spPr>
+                        <a:xfrm>
+                          <a:off x="0" y="0"/>
+                          <a:ext cx="5527040" cy="306705"/>
+                        </a:xfrm>
+                        <a:prstGeom prst="rect">
+                          <a:avLst/>
+                        </a:prstGeom>
+                        <a:solidFill>
+                          <a:prstClr val="white"/>
+                        </a:solidFill>
+                        <a:ln>
+                          <a:noFill/>
+                        </a:ln>
+                        <a:effectLst/>
+                        <a:extLst>
+                          <a:ext uri="{C572A759-6A51-4108-AA02-DFA0A04FC94B}">
+                            <ma14:wrappingTextBoxFlag xmlns:ma14="http://schemas.microsoft.com/office/mac/drawingml/2011/main"/>
+                          </a:ext>
+                        </a:extLst>
+                      </wps:spPr>
+                      <wps:txbx>
+                        <w:txbxContent>
+                          <w:p>
+                            <w:pPr>
+                              <w:pStyle w:val="Caption"/>
+                              <w:jc w:val="center"/>
+                              <w:rPr>
+                                <w:noProof/>
+                              </w:rPr>
+                            </w:pPr>
+                            <w:r>
+                              <w:t xml:space="preserve">Figure 13: Y Position Waypoint Tracking (Pose Estimate: Blue, </w:t>
+                            </w:r>
+                            <w:proofErr w:type="spellStart"/>
+                            <w:r>
+                              <w:t>Setpoint</w:t>
+                            </w:r>
+                            <w:proofErr w:type="spellEnd"/>
+                            <w:r>
+                              <w:t>: Green)</w:t>
+                            </w:r>
+                          </w:p>
+                          <w:p>
+                            <w:pPr>
+                              <w:pStyle w:val="Caption"/>
+                              <w:rPr>
+                                <w:noProof/>
+                              </w:rPr>
+                            </w:pPr>
+                          </w:p>
+                        </w:txbxContent>
+                      </wps:txbx>
+                      <wps:bodyPr rot="0" spcFirstLastPara="0" vertOverflow="overflow" horzOverflow="overflow" vert="horz" wrap="square" lIns="0" tIns="0" rIns="0" bIns="0" numCol="1" spcCol="0" rtlCol="0" fromWordArt="0" anchor="t" anchorCtr="0" forceAA="0" compatLnSpc="1">
+                        <a:prstTxWarp prst="textNoShape">
+                          <a:avLst/>
+                        </a:prstTxWarp>
+                        <a:noAutofit/>
+                      </wps:bodyPr>
+                    </wps:wsp>
+                  </a:graphicData>
+                </a:graphic>
+                <wp14:sizeRelH relativeFrom="margin">
+                  <wp14:pctWidth>0</wp14:pctWidth>
+                </wp14:sizeRelH>
+                <wp14:sizeRelV relativeFrom="margin">
+                  <wp14:pctHeight>0</wp14:pctHeight>
+                </wp14:sizeRelV>
+              </wp:anchor>
+            </w:drawing>
+          </mc:Choice>
+          <mc:Fallback>
+            <w:pict>
+              <v:shape id="Text Box 16" o:spid="_x0000_s1029" type="#_x0000_t202" style="position:absolute;margin-left:-407.05pt;margin-top:19.6pt;width:435.2pt;height:24.15pt;z-index:251668480;visibility:visible;mso-wrap-style:square;mso-width-percent:0;mso-height-percent:0;mso-wrap-distance-left:9pt;mso-wrap-distance-top:0;mso-wrap-distance-right:9pt;mso-wrap-distance-bottom:0;mso-position-horizontal:absolute;mso-position-horizontal-relative:text;mso-position-vertical:absolute;mso-position-vertical-relative:text;mso-width-percent:0;mso-height-percent:0;mso-width-relative:margin;mso-height-relative:margin;v-text-anchor:top" o:gfxdata="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" stroked="f">
+                <v:textbox inset="0,0,0,0">
+                  <w:txbxContent>
+                    <w:p>
+                      <w:pPr>
+                        <w:pStyle w:val="Caption"/>
+                        <w:jc w:val="center"/>
+                        <w:rPr>
+                          <w:noProof/>
+                        </w:rPr>
+                      </w:pPr>
+                      <w:r>
+                        <w:t xml:space="preserve">Figure 13: Y Position Waypoint Tracking (Pose Estimate: Blue, </w:t>
+                      </w:r>
+                      <w:proofErr w:type="spellStart"/>
+                      <w:r>
+                        <w:t>Setpoint</w:t>
+                      </w:r>
+                      <w:proofErr w:type="spellEnd"/>
+                      <w:r>
+                        <w:t>: Green)</w:t>
+                      </w:r>
+                    </w:p>
+                    <w:p>
+                      <w:pPr>
+                        <w:pStyle w:val="Caption"/>
+                        <w:rPr>
+                          <w:noProof/>
+                        </w:rPr>
+                      </w:pPr>
+                    </w:p>
+                  </w:txbxContent>
+                </v:textbox>
+                <w10:wrap type="tight"/>
+              </v:shape>
+            </w:pict>
+          </mc:Fallback>
+        </mc:AlternateContent>
+      </w:r>
+    </w:p>
+    <w:p/>
+    <w:p/>
     <w:p/>
     <w:p>
       <w:r>
@@ -7495,13 +8543,13 @@
           <w:noProof/>
         </w:rPr>
         <w:drawing>
-          <wp:anchor distT="0" distB="0" distL="114300" distR="114300" simplePos="0" relativeHeight="251664384" behindDoc="0" locked="0" layoutInCell="1" allowOverlap="1" wp14:anchorId="44C4654E" wp14:editId="268CE072">
+          <wp:anchor distT="0" distB="0" distL="114300" distR="114300" simplePos="0" relativeHeight="251664384" behindDoc="0" locked="0" layoutInCell="1" allowOverlap="1" wp14:anchorId="44C4654E" wp14:editId="5CE06997">
             <wp:simplePos x="0" y="0"/>
             <wp:positionH relativeFrom="column">
-              <wp:posOffset>-4914900</wp:posOffset>
+              <wp:posOffset>280670</wp:posOffset>
             </wp:positionH>
             <wp:positionV relativeFrom="paragraph">
-              <wp:posOffset>669290</wp:posOffset>
+              <wp:posOffset>-527685</wp:posOffset>
             </wp:positionV>
             <wp:extent cx="4907280" cy="3680460"/>
             <wp:effectExtent l="0" t="0" r="0" b="2540"/>
@@ -7528,7 +8576,7 @@
                     </pic:cNvPicPr>
                   </pic:nvPicPr>
                   <pic:blipFill>
-                    <a:blip r:embed="rId18">
+                    <a:blip r:embed="rId19">
                       <a:extLst>
                         <a:ext uri="{28A0092B-C50C-407E-A947-70E740481C1C}">
                           <a14:useLocalDpi xmlns:a14="http://schemas.microsoft.com/office/drawing/2010/main" val="0"/>
@@ -7565,6 +8613,24 @@
           </wp:anchor>
         </w:drawing>
       </w:r>
+    </w:p>
+    <w:p/>
+    <w:p/>
+    <w:p/>
+    <w:p/>
+    <w:p/>
+    <w:p/>
+    <w:p/>
+    <w:p/>
+    <w:p/>
+    <w:p/>
+    <w:p/>
+    <w:p/>
+    <w:p/>
+    <w:p/>
+    <w:p/>
+    <w:p/>
+    <w:p>
       <w:r>
         <w:rPr>
           <w:noProof/>
@@ -7572,13 +8638,13 @@
         <mc:AlternateContent>
           <mc:Choice Requires="wps">
             <w:drawing>
-              <wp:anchor distT="0" distB="0" distL="114300" distR="114300" simplePos="0" relativeHeight="251670528" behindDoc="0" locked="0" layoutInCell="1" allowOverlap="1" wp14:anchorId="65A44EF3" wp14:editId="44EBD666">
+              <wp:anchor distT="0" distB="0" distL="114300" distR="114300" simplePos="0" relativeHeight="251670528" behindDoc="0" locked="0" layoutInCell="1" allowOverlap="1" wp14:anchorId="65A44EF3" wp14:editId="29AC6E38">
                 <wp:simplePos x="0" y="0"/>
                 <wp:positionH relativeFrom="column">
-                  <wp:posOffset>-4914900</wp:posOffset>
+                  <wp:posOffset>332105</wp:posOffset>
                 </wp:positionH>
                 <wp:positionV relativeFrom="paragraph">
-                  <wp:posOffset>4406900</wp:posOffset>
+                  <wp:posOffset>134620</wp:posOffset>
                 </wp:positionV>
                 <wp:extent cx="4907280" cy="521970"/>
                 <wp:effectExtent l="0" t="0" r="0" b="11430"/>
@@ -7636,14 +8702,17 @@
                                 <w:rPr>
                                   <w:noProof/>
                                 </w:rPr>
-                                <w:t>11</w:t>
+                                <w:t>1</w:t>
                               </w:r>
                             </w:fldSimple>
                             <w:r>
-                              <w:t>: Z</w:t>
+                              <w:rPr>
+                                <w:noProof/>
+                              </w:rPr>
+                              <w:t>4</w:t>
                             </w:r>
                             <w:r>
-                              <w:t xml:space="preserve"> Position Waypoint Tracking (Pose Estimate: Blue, </w:t>
+                              <w:t xml:space="preserve">: Z Position Waypoint Tracking (Pose Estimate: Blue, </w:t>
                             </w:r>
                             <w:proofErr w:type="spellStart"/>
                             <w:r>
@@ -7678,7 +8747,7 @@
           </mc:Choice>
           <mc:Fallback>
             <w:pict>
-              <v:shape id="Text Box 17" o:spid="_x0000_s1028" type="#_x0000_t202" style="position:absolute;margin-left:-386.95pt;margin-top:347pt;width:386.4pt;height:41.1pt;z-index:251670528;visibility:visible;mso-wrap-style:square;mso-wrap-distance-left:9pt;mso-wrap-distance-top:0;mso-wrap-distance-right:9pt;mso-wrap-distance-bottom:0;mso-position-horizontal:absolute;mso-position-horizontal-relative:text;mso-position-vertical:absolute;mso-position-vertical-relative:text;v-text-anchor:top" o:gfxdata="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" stroked="f">
+              <v:shape id="Text Box 17" o:spid="_x0000_s1030" type="#_x0000_t202" style="position:absolute;margin-left:26.15pt;margin-top:10.6pt;width:386.4pt;height:41.1pt;z-index:251670528;visibility:visible;mso-wrap-style:square;mso-wrap-distance-left:9pt;mso-wrap-distance-top:0;mso-wrap-distance-right:9pt;mso-wrap-distance-bottom:0;mso-position-horizontal:absolute;mso-position-horizontal-relative:text;mso-position-vertical:absolute;mso-position-vertical-relative:text;v-text-anchor:top" o:gfxdata="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" stroked="f">
                 <v:textbox style="mso-fit-shape-to-text:t" inset="0,0,0,0">
                   <w:txbxContent>
                     <w:p>
@@ -7697,14 +8766,17 @@
                           <w:rPr>
                             <w:noProof/>
                           </w:rPr>
-                          <w:t>11</w:t>
+                          <w:t>1</w:t>
                         </w:r>
                       </w:fldSimple>
                       <w:r>
-                        <w:t>: Z</w:t>
+                        <w:rPr>
+                          <w:noProof/>
+                        </w:rPr>
+                        <w:t>4</w:t>
                       </w:r>
                       <w:r>
-                        <w:t xml:space="preserve"> Position Waypoint Tracking (Pose Estimate: Blue, </w:t>
+                        <w:t xml:space="preserve">: Z Position Waypoint Tracking (Pose Estimate: Blue, </w:t>
                       </w:r>
                       <w:proofErr w:type="spellStart"/>
                       <w:r>
@@ -7731,241 +8803,69 @@
           </mc:Fallback>
         </mc:AlternateContent>
       </w:r>
-      <w:r>
-        <w:rPr>
-          <w:noProof/>
-        </w:rPr>
-        <mc:AlternateContent>
-          <mc:Choice Requires="wps">
-            <w:drawing>
-              <wp:anchor distT="0" distB="0" distL="114300" distR="114300" simplePos="0" relativeHeight="251668480" behindDoc="0" locked="0" layoutInCell="1" allowOverlap="1" wp14:anchorId="581E08AA" wp14:editId="2578D7F4">
-                <wp:simplePos x="0" y="0"/>
-                <wp:positionH relativeFrom="column">
-                  <wp:posOffset>-4991100</wp:posOffset>
-                </wp:positionH>
-                <wp:positionV relativeFrom="paragraph">
-                  <wp:posOffset>157480</wp:posOffset>
-                </wp:positionV>
-                <wp:extent cx="5527040" cy="521970"/>
-                <wp:effectExtent l="0" t="0" r="10160" b="11430"/>
-                <wp:wrapTight wrapText="bothSides">
-                  <wp:wrapPolygon edited="0">
-                    <wp:start x="0" y="0"/>
-                    <wp:lineTo x="0" y="21022"/>
-                    <wp:lineTo x="21540" y="21022"/>
-                    <wp:lineTo x="21540" y="0"/>
-                    <wp:lineTo x="0" y="0"/>
-                  </wp:wrapPolygon>
-                </wp:wrapTight>
-                <wp:docPr id="16" name="Text Box 16"/>
-                <wp:cNvGraphicFramePr/>
-                <a:graphic xmlns:a="http://schemas.openxmlformats.org/drawingml/2006/main">
-                  <a:graphicData uri="http://schemas.microsoft.com/office/word/2010/wordprocessingShape">
-                    <wps:wsp>
-                      <wps:cNvSpPr txBox="1"/>
-                      <wps:spPr>
-                        <a:xfrm>
-                          <a:off x="0" y="0"/>
-                          <a:ext cx="5527040" cy="521970"/>
-                        </a:xfrm>
-                        <a:prstGeom prst="rect">
-                          <a:avLst/>
-                        </a:prstGeom>
-                        <a:solidFill>
-                          <a:prstClr val="white"/>
-                        </a:solidFill>
-                        <a:ln>
-                          <a:noFill/>
-                        </a:ln>
-                        <a:effectLst/>
-                        <a:extLst>
-                          <a:ext uri="{C572A759-6A51-4108-AA02-DFA0A04FC94B}">
-                            <ma14:wrappingTextBoxFlag xmlns:ma14="http://schemas.microsoft.com/office/mac/drawingml/2011/main"/>
-                          </a:ext>
-                        </a:extLst>
-                      </wps:spPr>
-                      <wps:txbx>
-                        <w:txbxContent>
-                          <w:p>
-                            <w:pPr>
-                              <w:pStyle w:val="Caption"/>
-                              <w:jc w:val="center"/>
-                              <w:rPr>
-                                <w:noProof/>
-                              </w:rPr>
-                            </w:pPr>
-                            <w:r>
-                              <w:t xml:space="preserve">Figure </w:t>
-                            </w:r>
-                            <w:fldSimple w:instr=" SEQ Figure \* ARABIC ">
-                              <w:r>
-                                <w:rPr>
-                                  <w:noProof/>
-                                </w:rPr>
-                                <w:t>11</w:t>
-                              </w:r>
-                            </w:fldSimple>
-                            <w:r>
-                              <w:t xml:space="preserve">: Y </w:t>
-                            </w:r>
-                            <w:r>
-                              <w:t xml:space="preserve">Position Waypoint Tracking (Pose Estimate: Blue, </w:t>
-                            </w:r>
-                            <w:proofErr w:type="spellStart"/>
-                            <w:r>
-                              <w:t>Setpoint</w:t>
-                            </w:r>
-                            <w:proofErr w:type="spellEnd"/>
-                            <w:r>
-                              <w:t>: Green)</w:t>
-                            </w:r>
-                          </w:p>
-                          <w:p>
-                            <w:pPr>
-                              <w:pStyle w:val="Caption"/>
-                              <w:rPr>
-                                <w:noProof/>
-                              </w:rPr>
-                            </w:pPr>
-                          </w:p>
-                        </w:txbxContent>
-                      </wps:txbx>
-                      <wps:bodyPr rot="0" spcFirstLastPara="0" vertOverflow="overflow" horzOverflow="overflow" vert="horz" wrap="square" lIns="0" tIns="0" rIns="0" bIns="0" numCol="1" spcCol="0" rtlCol="0" fromWordArt="0" anchor="t" anchorCtr="0" forceAA="0" compatLnSpc="1">
-                        <a:prstTxWarp prst="textNoShape">
-                          <a:avLst/>
-                        </a:prstTxWarp>
-                        <a:spAutoFit/>
-                      </wps:bodyPr>
-                    </wps:wsp>
-                  </a:graphicData>
-                </a:graphic>
-                <wp14:sizeRelH relativeFrom="margin">
-                  <wp14:pctWidth>0</wp14:pctWidth>
-                </wp14:sizeRelH>
-              </wp:anchor>
-            </w:drawing>
-          </mc:Choice>
-          <mc:Fallback>
-            <w:pict>
-              <v:shape id="Text Box 16" o:spid="_x0000_s1029" type="#_x0000_t202" style="position:absolute;margin-left:-392.95pt;margin-top:12.4pt;width:435.2pt;height:41.1pt;z-index:251668480;visibility:visible;mso-wrap-style:square;mso-width-percent:0;mso-wrap-distance-left:9pt;mso-wrap-distance-top:0;mso-wrap-distance-right:9pt;mso-wrap-distance-bottom:0;mso-position-horizontal:absolute;mso-position-horizontal-relative:text;mso-position-vertical:absolute;mso-position-vertical-relative:text;mso-width-percent:0;mso-width-relative:margin;v-text-anchor:top" o:gfxdata="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" stroked="f">
-                <v:textbox style="mso-fit-shape-to-text:t" inset="0,0,0,0">
-                  <w:txbxContent>
-                    <w:p>
-                      <w:pPr>
-                        <w:pStyle w:val="Caption"/>
-                        <w:jc w:val="center"/>
-                        <w:rPr>
-                          <w:noProof/>
-                        </w:rPr>
-                      </w:pPr>
-                      <w:r>
-                        <w:t xml:space="preserve">Figure </w:t>
-                      </w:r>
-                      <w:fldSimple w:instr=" SEQ Figure \* ARABIC ">
-                        <w:r>
-                          <w:rPr>
-                            <w:noProof/>
-                          </w:rPr>
-                          <w:t>11</w:t>
-                        </w:r>
-                      </w:fldSimple>
-                      <w:r>
-                        <w:t xml:space="preserve">: Y </w:t>
-                      </w:r>
-                      <w:r>
-                        <w:t xml:space="preserve">Position Waypoint Tracking (Pose Estimate: Blue, </w:t>
-                      </w:r>
-                      <w:proofErr w:type="spellStart"/>
-                      <w:r>
-                        <w:t>Setpoint</w:t>
-                      </w:r>
-                      <w:proofErr w:type="spellEnd"/>
-                      <w:r>
-                        <w:t>: Green)</w:t>
-                      </w:r>
-                    </w:p>
-                    <w:p>
-                      <w:pPr>
-                        <w:pStyle w:val="Caption"/>
-                        <w:rPr>
-                          <w:noProof/>
-                        </w:rPr>
-                      </w:pPr>
-                    </w:p>
-                  </w:txbxContent>
-                </v:textbox>
-                <w10:wrap type="tight"/>
-              </v:shape>
-            </w:pict>
-          </mc:Fallback>
-        </mc:AlternateContent>
-      </w:r>
     </w:p>
     <w:p/>
+    <w:p>
+      <w:r>
+        <w:t xml:space="preserve">These results demonstrate the successful development of a test bed for future work on the integration of planning and perception algorithms. </w:t>
+      </w:r>
+      <w:r>
+        <w:br/>
+      </w:r>
+    </w:p>
+    <w:p>
+      <w:pPr>
+        <w:rPr>
+          <w:b/>
+        </w:rPr>
+      </w:pPr>
+    </w:p>
+    <w:p>
+      <w:pPr>
+        <w:rPr>
+          <w:b/>
+        </w:rPr>
+      </w:pPr>
+      <w:r>
+        <w:rPr>
+          <w:b/>
+        </w:rPr>
+        <w:t xml:space="preserve">Future Work: </w:t>
+      </w:r>
+    </w:p>
     <w:p/>
-    <w:p/>
-    <w:p/>
-    <w:p/>
-    <w:p/>
-    <w:p/>
-    <w:p/>
-    <w:p/>
-    <w:p/>
-    <w:p/>
-    <w:p/>
-    <w:p/>
-    <w:p/>
-    <w:p/>
-    <w:p/>
-    <w:p/>
-    <w:p/>
-    <w:p/>
-    <w:p/>
-    <w:p/>
-    <w:p>
-      <w:r>
-        <w:lastRenderedPageBreak/>
-        <w:t>These resu</w:t>
+    <w:p>
+      <w:r>
+        <w:t>The future work for this subsystem includes the tuning of control ga</w:t>
+      </w:r>
+      <w:r>
+        <w:t xml:space="preserve">ins </w:t>
+      </w:r>
+      <w:r>
+        <w:t xml:space="preserve">and the integration of the </w:t>
+      </w:r>
+      <w:r>
+        <w:t xml:space="preserve">planning and perception subsystems. </w:t>
+      </w:r>
+      <w:r>
+        <w:t xml:space="preserve"> </w:t>
+      </w:r>
+      <w:r>
+        <w:t xml:space="preserve">New software nodes will also be required to handle obstacle avoidance, set flags for re-planning, and using altitude diversity to bypass occlusions. Generally, testing of this subsystem has required multiple team members, long hours, and has resulted in crashes requiring mechanical reconstruction. All of these issues can be mitigated with a larger focus on high fidelity modeling. While software-in-the-loop (SITL) simulations were explored briefly this semester, they were </w:t>
+      </w:r>
+      <w:r>
+        <w:t>abandoned</w:t>
+      </w:r>
+      <w:r>
+        <w:t xml:space="preserve">. In the coming semester, SITL will be further explored and developed to prototype algorithms and flight control software before deployment on the flight hardware. This should reduce time required to debug new software on the hardware, and </w:t>
       </w:r>
       <w:bookmarkStart w:id="12" w:name="_GoBack"/>
       <w:bookmarkEnd w:id="12"/>
       <w:r>
-        <w:t xml:space="preserve">lts demonstrate the successful development of a test bed for future work on the integration of planning and perception algorithms. </w:t>
-      </w:r>
-      <w:r>
-        <w:br/>
-      </w:r>
-    </w:p>
-    <w:p>
-      <w:pPr>
-        <w:rPr>
-          <w:b/>
-        </w:rPr>
-      </w:pPr>
-    </w:p>
-    <w:p>
-      <w:pPr>
-        <w:rPr>
-          <w:b/>
-        </w:rPr>
-      </w:pPr>
-      <w:r>
-        <w:rPr>
-          <w:b/>
-        </w:rPr>
-        <w:t xml:space="preserve">Future Work: </w:t>
-      </w:r>
-    </w:p>
-    <w:p/>
-    <w:p>
-      <w:r>
-        <w:t xml:space="preserve">The future work for this subsystem includes the further tuning of control gains, and the integration of the subsystem with perception algorithm pose estimates. </w:t>
-      </w:r>
-      <w:r>
-        <w:t xml:space="preserve">Once this system is integrated with the SLAM system, further tuning of control gains will be needed in order to compensate for the </w:t>
-      </w:r>
-      <w:r>
-        <w:t xml:space="preserve">SLAM position estimate performance, which at this point is being characterized. </w:t>
+        <w:t>reduce the risk of une</w:t>
+      </w:r>
+      <w:r>
+        <w:t xml:space="preserve">xpected behavior. </w:t>
       </w:r>
     </w:p>
     <w:sectPr>
@@ -7981,6 +8881,95 @@
 <file path=word/numbering.xml><?xml version="1.0" encoding="utf-8"?>
 <w:numbering xmlns:wpc="http://schemas.microsoft.com/office/word/2010/wordprocessingCanvas" xmlns:mo="http://schemas.microsoft.com/office/mac/office/2008/main" xmlns:mc="http://schemas.openxmlformats.org/markup-compatibility/2006" xmlns:mv="urn:schemas-microsoft-com:mac:vml" xmlns:o="urn:schemas-microsoft-com:office:office" xmlns:r="http://schemas.openxmlformats.org/officeDocument/2006/relationships" xmlns:m="http://schemas.openxmlformats.org/officeDocument/2006/math" xmlns:v="urn:schemas-microsoft-com:vml" xmlns:wp14="http://schemas.microsoft.com/office/word/2010/wordprocessingDrawing" xmlns:wp="http://schemas.openxmlformats.org/drawingml/2006/wordprocessingDrawing" xmlns:w10="urn:schemas-microsoft-com:office:word" xmlns:w="http://schemas.openxmlformats.org/wordprocessingml/2006/main" xmlns:w14="http://schemas.microsoft.com/office/word/2010/wordml" xmlns:wpg="http://schemas.microsoft.com/office/word/2010/wordprocessingGroup" xmlns:wpi="http://schemas.microsoft.com/office/word/2010/wordprocessingInk" xmlns:wne="http://schemas.microsoft.com/office/word/2006/wordml" xmlns:wps="http://schemas.microsoft.com/office/word/2010/wordprocessingShape" mc:Ignorable="w14 wp14">
   <w:abstractNum w:abstractNumId="0">
+    <w:nsid w:val="5B325228"/>
+    <w:multiLevelType w:val="hybridMultilevel"/>
+    <w:tmpl w:val="36DCEBB0"/>
+    <w:lvl w:ilvl="0" w:tplc="3D08EB5E">
+      <w:start w:val="1"/>
+      <w:numFmt w:val="decimal"/>
+      <w:lvlText w:val="%1."/>
+      <w:lvlJc w:val="left"/>
+      <w:pPr>
+        <w:ind w:left="1080" w:hanging="360"/>
+      </w:pPr>
+      <w:rPr>
+        <w:rFonts w:hint="default"/>
+      </w:rPr>
+    </w:lvl>
+    <w:lvl w:ilvl="1" w:tplc="04090019" w:tentative="1">
+      <w:start w:val="1"/>
+      <w:numFmt w:val="lowerLetter"/>
+      <w:lvlText w:val="%2."/>
+      <w:lvlJc w:val="left"/>
+      <w:pPr>
+        <w:ind w:left="1800" w:hanging="360"/>
+      </w:pPr>
+    </w:lvl>
+    <w:lvl w:ilvl="2" w:tplc="0409001B" w:tentative="1">
+      <w:start w:val="1"/>
+      <w:numFmt w:val="lowerRoman"/>
+      <w:lvlText w:val="%3."/>
+      <w:lvlJc w:val="right"/>
+      <w:pPr>
+        <w:ind w:left="2520" w:hanging="180"/>
+      </w:pPr>
+    </w:lvl>
+    <w:lvl w:ilvl="3" w:tplc="0409000F" w:tentative="1">
+      <w:start w:val="1"/>
+      <w:numFmt w:val="decimal"/>
+      <w:lvlText w:val="%4."/>
+      <w:lvlJc w:val="left"/>
+      <w:pPr>
+        <w:ind w:left="3240" w:hanging="360"/>
+      </w:pPr>
+    </w:lvl>
+    <w:lvl w:ilvl="4" w:tplc="04090019" w:tentative="1">
+      <w:start w:val="1"/>
+      <w:numFmt w:val="lowerLetter"/>
+      <w:lvlText w:val="%5."/>
+      <w:lvlJc w:val="left"/>
+      <w:pPr>
+        <w:ind w:left="3960" w:hanging="360"/>
+      </w:pPr>
+    </w:lvl>
+    <w:lvl w:ilvl="5" w:tplc="0409001B" w:tentative="1">
+      <w:start w:val="1"/>
+      <w:numFmt w:val="lowerRoman"/>
+      <w:lvlText w:val="%6."/>
+      <w:lvlJc w:val="right"/>
+      <w:pPr>
+        <w:ind w:left="4680" w:hanging="180"/>
+      </w:pPr>
+    </w:lvl>
+    <w:lvl w:ilvl="6" w:tplc="0409000F" w:tentative="1">
+      <w:start w:val="1"/>
+      <w:numFmt w:val="decimal"/>
+      <w:lvlText w:val="%7."/>
+      <w:lvlJc w:val="left"/>
+      <w:pPr>
+        <w:ind w:left="5400" w:hanging="360"/>
+      </w:pPr>
+    </w:lvl>
+    <w:lvl w:ilvl="7" w:tplc="04090019" w:tentative="1">
+      <w:start w:val="1"/>
+      <w:numFmt w:val="lowerLetter"/>
+      <w:lvlText w:val="%8."/>
+      <w:lvlJc w:val="left"/>
+      <w:pPr>
+        <w:ind w:left="6120" w:hanging="360"/>
+      </w:pPr>
+    </w:lvl>
+    <w:lvl w:ilvl="8" w:tplc="0409001B" w:tentative="1">
+      <w:start w:val="1"/>
+      <w:numFmt w:val="lowerRoman"/>
+      <w:lvlText w:val="%9."/>
+      <w:lvlJc w:val="right"/>
+      <w:pPr>
+        <w:ind w:left="6840" w:hanging="180"/>
+      </w:pPr>
+    </w:lvl>
+  </w:abstractNum>
+  <w:abstractNum w:abstractNumId="1">
     <w:nsid w:val="5E510713"/>
     <w:multiLevelType w:val="hybridMultilevel"/>
     <w:tmpl w:val="32705242"/>
@@ -8093,7 +9082,7 @@
       </w:rPr>
     </w:lvl>
   </w:abstractNum>
-  <w:abstractNum w:abstractNumId="1">
+  <w:abstractNum w:abstractNumId="2">
     <w:nsid w:val="721019B5"/>
     <w:multiLevelType w:val="hybridMultilevel"/>
     <w:tmpl w:val="D472C58E"/>
@@ -8180,9 +9169,12 @@
     </w:lvl>
   </w:abstractNum>
   <w:num w:numId="1">
+    <w:abstractNumId w:val="2"/>
+  </w:num>
+  <w:num w:numId="2">
     <w:abstractNumId w:val="1"/>
   </w:num>
-  <w:num w:numId="2">
+  <w:num w:numId="3">
     <w:abstractNumId w:val="0"/>
   </w:num>
 </w:numbering>
@@ -8516,6 +9508,17 @@
       <w:szCs w:val="18"/>
     </w:rPr>
   </w:style>
+  <w:style w:type="character" w:styleId="Strong">
+    <w:name w:val="Strong"/>
+    <w:basedOn w:val="DefaultParagraphFont"/>
+    <w:uiPriority w:val="22"/>
+    <w:qFormat/>
+    <w:rsid w:val="00605B53"/>
+    <w:rPr>
+      <w:b/>
+      <w:bCs/>
+    </w:rPr>
+  </w:style>
 </w:styles>
 </file>
 
@@ -8847,6 +9850,17 @@
       <w:szCs w:val="18"/>
     </w:rPr>
   </w:style>
+  <w:style w:type="character" w:styleId="Strong">
+    <w:name w:val="Strong"/>
+    <w:basedOn w:val="DefaultParagraphFont"/>
+    <w:uiPriority w:val="22"/>
+    <w:qFormat/>
+    <w:rsid w:val="00605B53"/>
+    <w:rPr>
+      <w:b/>
+      <w:bCs/>
+    </w:rPr>
+  </w:style>
 </w:styles>
 </file>
 

</xml_diff>